<commit_message>
2019-12-18 +Update: Operation Manual +Update: Presentation
+Update: Operation Manual: Made new images of changed ui and also changed operation manual description.
+Update: Presentation: Updated current presentation with new design.
</commit_message>
<xml_diff>
--- a/doc/Bedienungsanleitung.docx
+++ b/doc/Bedienungsanleitung.docx
@@ -668,7 +668,7 @@
         <mc:AlternateContent>
           <mc:Choice Requires="wps">
             <w:drawing>
-              <wp:anchor distT="45720" distB="45720" distL="114300" distR="114300" simplePos="0" relativeHeight="251649536" behindDoc="0" locked="0" layoutInCell="1" allowOverlap="1" wp14:anchorId="4447A2B2" wp14:editId="63B203E8">
+              <wp:anchor distT="45720" distB="45720" distL="114300" distR="114300" simplePos="0" relativeHeight="251648512" behindDoc="0" locked="0" layoutInCell="1" allowOverlap="1" wp14:anchorId="4447A2B2" wp14:editId="63B203E8">
                 <wp:simplePos x="0" y="0"/>
                 <wp:positionH relativeFrom="column">
                   <wp:posOffset>1440180</wp:posOffset>
@@ -820,7 +820,7 @@
           </mc:Choice>
           <mc:Fallback>
             <w:pict>
-              <v:shape w14:anchorId="4447A2B2" id="Textfeld 2" o:spid="_x0000_s1028" type="#_x0000_t202" style="position:absolute;left:0;text-align:left;margin-left:113.4pt;margin-top:337.35pt;width:185.9pt;height:110.6pt;z-index:251649536;visibility:visible;mso-wrap-style:square;mso-width-percent:400;mso-height-percent:200;mso-wrap-distance-left:9pt;mso-wrap-distance-top:3.6pt;mso-wrap-distance-right:9pt;mso-wrap-distance-bottom:3.6pt;mso-position-horizontal:absolute;mso-position-horizontal-relative:text;mso-position-vertical:absolute;mso-position-vertical-relative:text;mso-width-percent:400;mso-height-percent:200;mso-width-relative:margin;mso-height-relative:margin;v-text-anchor:top" o:gfxdata="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" strokecolor="white [3212]">
+              <v:shape w14:anchorId="4447A2B2" id="Textfeld 2" o:spid="_x0000_s1028" type="#_x0000_t202" style="position:absolute;left:0;text-align:left;margin-left:113.4pt;margin-top:337.35pt;width:185.9pt;height:110.6pt;z-index:251648512;visibility:visible;mso-wrap-style:square;mso-width-percent:400;mso-height-percent:200;mso-wrap-distance-left:9pt;mso-wrap-distance-top:3.6pt;mso-wrap-distance-right:9pt;mso-wrap-distance-bottom:3.6pt;mso-position-horizontal:absolute;mso-position-horizontal-relative:text;mso-position-vertical:absolute;mso-position-vertical-relative:text;mso-width-percent:400;mso-height-percent:200;mso-width-relative:margin;mso-height-relative:margin;v-text-anchor:top" o:gfxdata="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" strokecolor="white [3212]">
                 <v:textbox style="mso-fit-shape-to-text:t">
                   <w:txbxContent>
                     <w:p>
@@ -2430,7 +2430,7 @@
         <mc:AlternateContent>
           <mc:Choice Requires="wps">
             <w:drawing>
-              <wp:anchor distT="0" distB="0" distL="114300" distR="114300" simplePos="0" relativeHeight="251650560" behindDoc="0" locked="0" layoutInCell="1" allowOverlap="1" wp14:anchorId="1CE69F74" wp14:editId="3F4CC60E">
+              <wp:anchor distT="0" distB="0" distL="114300" distR="114300" simplePos="0" relativeHeight="251649536" behindDoc="0" locked="0" layoutInCell="1" allowOverlap="1" wp14:anchorId="1CE69F74" wp14:editId="3F4CC60E">
                 <wp:simplePos x="0" y="0"/>
                 <wp:positionH relativeFrom="column">
                   <wp:posOffset>1210310</wp:posOffset>
@@ -2476,14 +2476,30 @@
                             <w:r>
                               <w:t xml:space="preserve">Abbildung </w:t>
                             </w:r>
-                            <w:fldSimple w:instr=" SEQ Abbildung \* ARABIC ">
-                              <w:r>
-                                <w:rPr>
-                                  <w:noProof/>
-                                </w:rPr>
-                                <w:t>1</w:t>
-                              </w:r>
-                            </w:fldSimple>
+                            <w:r>
+                              <w:fldChar w:fldCharType="begin"/>
+                            </w:r>
+                            <w:r>
+                              <w:instrText xml:space="preserve"> SEQ Abbildung \* ARAB</w:instrText>
+                            </w:r>
+                            <w:r>
+                              <w:instrText xml:space="preserve">IC </w:instrText>
+                            </w:r>
+                            <w:r>
+                              <w:fldChar w:fldCharType="separate"/>
+                            </w:r>
+                            <w:r>
+                              <w:rPr>
+                                <w:noProof/>
+                              </w:rPr>
+                              <w:t>1</w:t>
+                            </w:r>
+                            <w:r>
+                              <w:rPr>
+                                <w:noProof/>
+                              </w:rPr>
+                              <w:fldChar w:fldCharType="end"/>
+                            </w:r>
                             <w:r>
                               <w:t xml:space="preserve"> - Login Screen</w:t>
                             </w:r>
@@ -2504,7 +2520,7 @@
           </mc:Choice>
           <mc:Fallback>
             <w:pict>
-              <v:shape w14:anchorId="1CE69F74" id="Textfeld 7" o:spid="_x0000_s1029" type="#_x0000_t202" style="position:absolute;left:0;text-align:left;margin-left:95.3pt;margin-top:351.9pt;width:191.3pt;height:.05pt;z-index:251650560;visibility:visible;mso-wrap-style:square;mso-wrap-distance-left:9pt;mso-wrap-distance-top:0;mso-wrap-distance-right:9pt;mso-wrap-distance-bottom:0;mso-position-horizontal:absolute;mso-position-horizontal-relative:text;mso-position-vertical:absolute;mso-position-vertical-relative:text;v-text-anchor:top" o:gfxdata="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" stroked="f">
+              <v:shape w14:anchorId="1CE69F74" id="Textfeld 7" o:spid="_x0000_s1029" type="#_x0000_t202" style="position:absolute;left:0;text-align:left;margin-left:95.3pt;margin-top:351.9pt;width:191.3pt;height:.05pt;z-index:251649536;visibility:visible;mso-wrap-style:square;mso-wrap-distance-left:9pt;mso-wrap-distance-top:0;mso-wrap-distance-right:9pt;mso-wrap-distance-bottom:0;mso-position-horizontal:absolute;mso-position-horizontal-relative:text;mso-position-vertical:absolute;mso-position-vertical-relative:text;v-text-anchor:top" o:gfxdata="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" stroked="f">
                 <v:textbox style="mso-fit-shape-to-text:t" inset="0,0,0,0">
                   <w:txbxContent>
                     <w:p>
@@ -2519,14 +2535,30 @@
                       <w:r>
                         <w:t xml:space="preserve">Abbildung </w:t>
                       </w:r>
-                      <w:fldSimple w:instr=" SEQ Abbildung \* ARABIC ">
-                        <w:r>
-                          <w:rPr>
-                            <w:noProof/>
-                          </w:rPr>
-                          <w:t>1</w:t>
-                        </w:r>
-                      </w:fldSimple>
+                      <w:r>
+                        <w:fldChar w:fldCharType="begin"/>
+                      </w:r>
+                      <w:r>
+                        <w:instrText xml:space="preserve"> SEQ Abbildung \* ARAB</w:instrText>
+                      </w:r>
+                      <w:r>
+                        <w:instrText xml:space="preserve">IC </w:instrText>
+                      </w:r>
+                      <w:r>
+                        <w:fldChar w:fldCharType="separate"/>
+                      </w:r>
+                      <w:r>
+                        <w:rPr>
+                          <w:noProof/>
+                        </w:rPr>
+                        <w:t>1</w:t>
+                      </w:r>
+                      <w:r>
+                        <w:rPr>
+                          <w:noProof/>
+                        </w:rPr>
+                        <w:fldChar w:fldCharType="end"/>
+                      </w:r>
                       <w:r>
                         <w:t xml:space="preserve"> - Login Screen</w:t>
                       </w:r>
@@ -2544,7 +2576,7 @@
           <w:noProof/>
         </w:rPr>
         <w:drawing>
-          <wp:anchor distT="0" distB="0" distL="114300" distR="114300" simplePos="0" relativeHeight="251652608" behindDoc="0" locked="0" layoutInCell="1" allowOverlap="1" wp14:anchorId="3B623658" wp14:editId="7F56DAB4">
+          <wp:anchor distT="0" distB="0" distL="114300" distR="114300" simplePos="0" relativeHeight="251651584" behindDoc="0" locked="0" layoutInCell="1" allowOverlap="1" wp14:anchorId="3B623658" wp14:editId="7F56DAB4">
             <wp:simplePos x="0" y="0"/>
             <wp:positionH relativeFrom="margin">
               <wp:align>center</wp:align>
@@ -2655,10 +2687,7 @@
       </w:r>
       <w:proofErr w:type="spellEnd"/>
       <w:r>
-        <w:t xml:space="preserve"> Bar bereits die Möglichkeit die Screens zu wechseln ohne eine Verbindung mit einem Server aufzubauen. </w:t>
-      </w:r>
-      <w:r>
-        <w:t>Folgend die Abbildungen der Screens, wenn noch nie eine Verbindung zu einem Server aufgebaut wurde:</w:t>
+        <w:t xml:space="preserve"> Bar bereits die Möglichkeit die Screens zu wechseln ohne eine Verbindung mit einem Server aufzubauen. Folgend die Abbildungen der Screens, wenn noch nie eine Verbindung zu einem Server aufgebaut wurde:</w:t>
       </w:r>
     </w:p>
     <w:p/>
@@ -2729,14 +2758,27 @@
                             <w:r>
                               <w:t xml:space="preserve">Abbildung </w:t>
                             </w:r>
-                            <w:fldSimple w:instr=" SEQ Abbildung \* ARABIC ">
-                              <w:r>
-                                <w:rPr>
-                                  <w:noProof/>
-                                </w:rPr>
-                                <w:t>2</w:t>
-                              </w:r>
-                            </w:fldSimple>
+                            <w:r>
+                              <w:fldChar w:fldCharType="begin"/>
+                            </w:r>
+                            <w:r>
+                              <w:instrText xml:space="preserve"> SEQ Abbildung \* ARABIC </w:instrText>
+                            </w:r>
+                            <w:r>
+                              <w:fldChar w:fldCharType="separate"/>
+                            </w:r>
+                            <w:r>
+                              <w:rPr>
+                                <w:noProof/>
+                              </w:rPr>
+                              <w:t>2</w:t>
+                            </w:r>
+                            <w:r>
+                              <w:rPr>
+                                <w:noProof/>
+                              </w:rPr>
+                              <w:fldChar w:fldCharType="end"/>
+                            </w:r>
                             <w:r>
                               <w:t>- Leerer Settings Screen</w:t>
                             </w:r>
@@ -2772,14 +2814,27 @@
                       <w:r>
                         <w:t xml:space="preserve">Abbildung </w:t>
                       </w:r>
-                      <w:fldSimple w:instr=" SEQ Abbildung \* ARABIC ">
-                        <w:r>
-                          <w:rPr>
-                            <w:noProof/>
-                          </w:rPr>
-                          <w:t>2</w:t>
-                        </w:r>
-                      </w:fldSimple>
+                      <w:r>
+                        <w:fldChar w:fldCharType="begin"/>
+                      </w:r>
+                      <w:r>
+                        <w:instrText xml:space="preserve"> SEQ Abbildung \* ARABIC </w:instrText>
+                      </w:r>
+                      <w:r>
+                        <w:fldChar w:fldCharType="separate"/>
+                      </w:r>
+                      <w:r>
+                        <w:rPr>
+                          <w:noProof/>
+                        </w:rPr>
+                        <w:t>2</w:t>
+                      </w:r>
+                      <w:r>
+                        <w:rPr>
+                          <w:noProof/>
+                        </w:rPr>
+                        <w:fldChar w:fldCharType="end"/>
+                      </w:r>
                       <w:r>
                         <w:t>- Leerer Settings Screen</w:t>
                       </w:r>
@@ -2976,14 +3031,30 @@
                             <w:r>
                               <w:t xml:space="preserve">Abbildung </w:t>
                             </w:r>
-                            <w:fldSimple w:instr=" SEQ Abbildung \* ARABIC ">
-                              <w:r>
-                                <w:rPr>
-                                  <w:noProof/>
-                                </w:rPr>
-                                <w:t>3</w:t>
-                              </w:r>
-                            </w:fldSimple>
+                            <w:r>
+                              <w:fldChar w:fldCharType="begin"/>
+                            </w:r>
+                            <w:r>
+                              <w:instrText xml:space="preserve"> SEQ Abbildung \* ARABIC</w:instrText>
+                            </w:r>
+                            <w:r>
+                              <w:instrText xml:space="preserve"> </w:instrText>
+                            </w:r>
+                            <w:r>
+                              <w:fldChar w:fldCharType="separate"/>
+                            </w:r>
+                            <w:r>
+                              <w:rPr>
+                                <w:noProof/>
+                              </w:rPr>
+                              <w:t>3</w:t>
+                            </w:r>
+                            <w:r>
+                              <w:rPr>
+                                <w:noProof/>
+                              </w:rPr>
+                              <w:fldChar w:fldCharType="end"/>
+                            </w:r>
                             <w:r>
                               <w:t xml:space="preserve"> - Leerer Search Screen</w:t>
                             </w:r>
@@ -3019,14 +3090,30 @@
                       <w:r>
                         <w:t xml:space="preserve">Abbildung </w:t>
                       </w:r>
-                      <w:fldSimple w:instr=" SEQ Abbildung \* ARABIC ">
-                        <w:r>
-                          <w:rPr>
-                            <w:noProof/>
-                          </w:rPr>
-                          <w:t>3</w:t>
-                        </w:r>
-                      </w:fldSimple>
+                      <w:r>
+                        <w:fldChar w:fldCharType="begin"/>
+                      </w:r>
+                      <w:r>
+                        <w:instrText xml:space="preserve"> SEQ Abbildung \* ARABIC</w:instrText>
+                      </w:r>
+                      <w:r>
+                        <w:instrText xml:space="preserve"> </w:instrText>
+                      </w:r>
+                      <w:r>
+                        <w:fldChar w:fldCharType="separate"/>
+                      </w:r>
+                      <w:r>
+                        <w:rPr>
+                          <w:noProof/>
+                        </w:rPr>
+                        <w:t>3</w:t>
+                      </w:r>
+                      <w:r>
+                        <w:rPr>
+                          <w:noProof/>
+                        </w:rPr>
+                        <w:fldChar w:fldCharType="end"/>
+                      </w:r>
                       <w:r>
                         <w:t xml:space="preserve"> - Leerer Search Screen</w:t>
                       </w:r>
@@ -3201,14 +3288,27 @@
                             <w:r>
                               <w:t xml:space="preserve">Abbildung </w:t>
                             </w:r>
-                            <w:fldSimple w:instr=" SEQ Abbildung \* ARABIC ">
-                              <w:r>
-                                <w:rPr>
-                                  <w:noProof/>
-                                </w:rPr>
-                                <w:t>4</w:t>
-                              </w:r>
-                            </w:fldSimple>
+                            <w:r>
+                              <w:fldChar w:fldCharType="begin"/>
+                            </w:r>
+                            <w:r>
+                              <w:instrText xml:space="preserve"> SEQ Abbildung \* ARABIC </w:instrText>
+                            </w:r>
+                            <w:r>
+                              <w:fldChar w:fldCharType="separate"/>
+                            </w:r>
+                            <w:r>
+                              <w:rPr>
+                                <w:noProof/>
+                              </w:rPr>
+                              <w:t>4</w:t>
+                            </w:r>
+                            <w:r>
+                              <w:rPr>
+                                <w:noProof/>
+                              </w:rPr>
+                              <w:fldChar w:fldCharType="end"/>
+                            </w:r>
                             <w:r>
                               <w:t xml:space="preserve"> - Leerer Playlist Screen</w:t>
                             </w:r>
@@ -3244,14 +3344,27 @@
                       <w:r>
                         <w:t xml:space="preserve">Abbildung </w:t>
                       </w:r>
-                      <w:fldSimple w:instr=" SEQ Abbildung \* ARABIC ">
-                        <w:r>
-                          <w:rPr>
-                            <w:noProof/>
-                          </w:rPr>
-                          <w:t>4</w:t>
-                        </w:r>
-                      </w:fldSimple>
+                      <w:r>
+                        <w:fldChar w:fldCharType="begin"/>
+                      </w:r>
+                      <w:r>
+                        <w:instrText xml:space="preserve"> SEQ Abbildung \* ARABIC </w:instrText>
+                      </w:r>
+                      <w:r>
+                        <w:fldChar w:fldCharType="separate"/>
+                      </w:r>
+                      <w:r>
+                        <w:rPr>
+                          <w:noProof/>
+                        </w:rPr>
+                        <w:t>4</w:t>
+                      </w:r>
+                      <w:r>
+                        <w:rPr>
+                          <w:noProof/>
+                        </w:rPr>
+                        <w:fldChar w:fldCharType="end"/>
+                      </w:r>
                       <w:r>
                         <w:t xml:space="preserve"> - Leerer Playlist Screen</w:t>
                       </w:r>
@@ -3451,14 +3564,27 @@
                             <w:r>
                               <w:t xml:space="preserve">Abbildung </w:t>
                             </w:r>
-                            <w:fldSimple w:instr=" SEQ Abbildung \* ARABIC ">
-                              <w:r>
-                                <w:rPr>
-                                  <w:noProof/>
-                                </w:rPr>
-                                <w:t>5</w:t>
-                              </w:r>
-                            </w:fldSimple>
+                            <w:r>
+                              <w:fldChar w:fldCharType="begin"/>
+                            </w:r>
+                            <w:r>
+                              <w:instrText xml:space="preserve"> SEQ Abbildung \* ARABIC </w:instrText>
+                            </w:r>
+                            <w:r>
+                              <w:fldChar w:fldCharType="separate"/>
+                            </w:r>
+                            <w:r>
+                              <w:rPr>
+                                <w:noProof/>
+                              </w:rPr>
+                              <w:t>5</w:t>
+                            </w:r>
+                            <w:r>
+                              <w:rPr>
+                                <w:noProof/>
+                              </w:rPr>
+                              <w:fldChar w:fldCharType="end"/>
+                            </w:r>
                             <w:r>
                               <w:t xml:space="preserve"> - Erster Verbindungsaufbau</w:t>
                             </w:r>
@@ -3494,14 +3620,27 @@
                       <w:r>
                         <w:t xml:space="preserve">Abbildung </w:t>
                       </w:r>
-                      <w:fldSimple w:instr=" SEQ Abbildung \* ARABIC ">
-                        <w:r>
-                          <w:rPr>
-                            <w:noProof/>
-                          </w:rPr>
-                          <w:t>5</w:t>
-                        </w:r>
-                      </w:fldSimple>
+                      <w:r>
+                        <w:fldChar w:fldCharType="begin"/>
+                      </w:r>
+                      <w:r>
+                        <w:instrText xml:space="preserve"> SEQ Abbildung \* ARABIC </w:instrText>
+                      </w:r>
+                      <w:r>
+                        <w:fldChar w:fldCharType="separate"/>
+                      </w:r>
+                      <w:r>
+                        <w:rPr>
+                          <w:noProof/>
+                        </w:rPr>
+                        <w:t>5</w:t>
+                      </w:r>
+                      <w:r>
+                        <w:rPr>
+                          <w:noProof/>
+                        </w:rPr>
+                        <w:fldChar w:fldCharType="end"/>
+                      </w:r>
                       <w:r>
                         <w:t xml:space="preserve"> - Erster Verbindungsaufbau</w:t>
                       </w:r>
@@ -3641,6 +3780,73 @@
         <w:rPr>
           <w:noProof/>
         </w:rPr>
+        <w:drawing>
+          <wp:anchor distT="0" distB="0" distL="114300" distR="114300" simplePos="0" relativeHeight="251671040" behindDoc="0" locked="0" layoutInCell="1" allowOverlap="1" wp14:anchorId="5DA37D75" wp14:editId="4C024237">
+            <wp:simplePos x="0" y="0"/>
+            <wp:positionH relativeFrom="margin">
+              <wp:align>center</wp:align>
+            </wp:positionH>
+            <wp:positionV relativeFrom="paragraph">
+              <wp:posOffset>4301</wp:posOffset>
+            </wp:positionV>
+            <wp:extent cx="2426266" cy="4320000"/>
+            <wp:effectExtent l="0" t="0" r="0" b="4445"/>
+            <wp:wrapSquare wrapText="bothSides"/>
+            <wp:docPr id="5" name="Grafik 5"/>
+            <wp:cNvGraphicFramePr>
+              <a:graphicFrameLocks xmlns:a="http://schemas.openxmlformats.org/drawingml/2006/main" noChangeAspect="1"/>
+            </wp:cNvGraphicFramePr>
+            <a:graphic xmlns:a="http://schemas.openxmlformats.org/drawingml/2006/main">
+              <a:graphicData uri="http://schemas.openxmlformats.org/drawingml/2006/picture">
+                <pic:pic xmlns:pic="http://schemas.openxmlformats.org/drawingml/2006/picture">
+                  <pic:nvPicPr>
+                    <pic:cNvPr id="0" name="Picture 1"/>
+                    <pic:cNvPicPr>
+                      <a:picLocks noChangeAspect="1" noChangeArrowheads="1"/>
+                    </pic:cNvPicPr>
+                  </pic:nvPicPr>
+                  <pic:blipFill>
+                    <a:blip r:embed="rId14">
+                      <a:extLst>
+                        <a:ext uri="{28A0092B-C50C-407E-A947-70E740481C1C}">
+                          <a14:useLocalDpi xmlns:a14="http://schemas.microsoft.com/office/drawing/2010/main" val="0"/>
+                        </a:ext>
+                      </a:extLst>
+                    </a:blip>
+                    <a:srcRect/>
+                    <a:stretch>
+                      <a:fillRect/>
+                    </a:stretch>
+                  </pic:blipFill>
+                  <pic:spPr bwMode="auto">
+                    <a:xfrm>
+                      <a:off x="0" y="0"/>
+                      <a:ext cx="2426266" cy="4320000"/>
+                    </a:xfrm>
+                    <a:prstGeom prst="rect">
+                      <a:avLst/>
+                    </a:prstGeom>
+                    <a:noFill/>
+                    <a:ln>
+                      <a:noFill/>
+                    </a:ln>
+                  </pic:spPr>
+                </pic:pic>
+              </a:graphicData>
+            </a:graphic>
+            <wp14:sizeRelH relativeFrom="page">
+              <wp14:pctWidth>0</wp14:pctWidth>
+            </wp14:sizeRelH>
+            <wp14:sizeRelV relativeFrom="page">
+              <wp14:pctHeight>0</wp14:pctHeight>
+            </wp14:sizeRelV>
+          </wp:anchor>
+        </w:drawing>
+      </w:r>
+      <w:r>
+        <w:rPr>
+          <w:noProof/>
+        </w:rPr>
         <mc:AlternateContent>
           <mc:Choice Requires="wps">
             <w:drawing>
@@ -3690,14 +3896,30 @@
                             <w:r>
                               <w:t xml:space="preserve">Abbildung </w:t>
                             </w:r>
-                            <w:fldSimple w:instr=" SEQ Abbildung \* ARABIC ">
-                              <w:r>
-                                <w:rPr>
-                                  <w:noProof/>
-                                </w:rPr>
-                                <w:t>6</w:t>
-                              </w:r>
-                            </w:fldSimple>
+                            <w:r>
+                              <w:fldChar w:fldCharType="begin"/>
+                            </w:r>
+                            <w:r>
+                              <w:instrText xml:space="preserve"> SEQ Abbildung \* ARA</w:instrText>
+                            </w:r>
+                            <w:r>
+                              <w:instrText xml:space="preserve">BIC </w:instrText>
+                            </w:r>
+                            <w:r>
+                              <w:fldChar w:fldCharType="separate"/>
+                            </w:r>
+                            <w:r>
+                              <w:rPr>
+                                <w:noProof/>
+                              </w:rPr>
+                              <w:t>6</w:t>
+                            </w:r>
+                            <w:r>
+                              <w:rPr>
+                                <w:noProof/>
+                              </w:rPr>
+                              <w:fldChar w:fldCharType="end"/>
+                            </w:r>
                             <w:r>
                               <w:t xml:space="preserve"> - Playlist Screen nach erfolgreicher Verbindung</w:t>
                             </w:r>
@@ -3733,14 +3955,30 @@
                       <w:r>
                         <w:t xml:space="preserve">Abbildung </w:t>
                       </w:r>
-                      <w:fldSimple w:instr=" SEQ Abbildung \* ARABIC ">
-                        <w:r>
-                          <w:rPr>
-                            <w:noProof/>
-                          </w:rPr>
-                          <w:t>6</w:t>
-                        </w:r>
-                      </w:fldSimple>
+                      <w:r>
+                        <w:fldChar w:fldCharType="begin"/>
+                      </w:r>
+                      <w:r>
+                        <w:instrText xml:space="preserve"> SEQ Abbildung \* ARA</w:instrText>
+                      </w:r>
+                      <w:r>
+                        <w:instrText xml:space="preserve">BIC </w:instrText>
+                      </w:r>
+                      <w:r>
+                        <w:fldChar w:fldCharType="separate"/>
+                      </w:r>
+                      <w:r>
+                        <w:rPr>
+                          <w:noProof/>
+                        </w:rPr>
+                        <w:t>6</w:t>
+                      </w:r>
+                      <w:r>
+                        <w:rPr>
+                          <w:noProof/>
+                        </w:rPr>
+                        <w:fldChar w:fldCharType="end"/>
+                      </w:r>
                       <w:r>
                         <w:t xml:space="preserve"> - Playlist Screen nach erfolgreicher Verbindung</w:t>
                       </w:r>
@@ -3753,73 +3991,6 @@
           </mc:Fallback>
         </mc:AlternateContent>
       </w:r>
-      <w:r>
-        <w:rPr>
-          <w:noProof/>
-        </w:rPr>
-        <w:drawing>
-          <wp:anchor distT="0" distB="0" distL="114300" distR="114300" simplePos="0" relativeHeight="251659776" behindDoc="0" locked="0" layoutInCell="1" allowOverlap="1" wp14:anchorId="767258BC" wp14:editId="69386D33">
-            <wp:simplePos x="0" y="0"/>
-            <wp:positionH relativeFrom="margin">
-              <wp:align>center</wp:align>
-            </wp:positionH>
-            <wp:positionV relativeFrom="paragraph">
-              <wp:posOffset>4301</wp:posOffset>
-            </wp:positionV>
-            <wp:extent cx="2431328" cy="4320000"/>
-            <wp:effectExtent l="0" t="0" r="7620" b="4445"/>
-            <wp:wrapSquare wrapText="bothSides"/>
-            <wp:docPr id="29" name="Grafik 29"/>
-            <wp:cNvGraphicFramePr>
-              <a:graphicFrameLocks xmlns:a="http://schemas.openxmlformats.org/drawingml/2006/main" noChangeAspect="1"/>
-            </wp:cNvGraphicFramePr>
-            <a:graphic xmlns:a="http://schemas.openxmlformats.org/drawingml/2006/main">
-              <a:graphicData uri="http://schemas.openxmlformats.org/drawingml/2006/picture">
-                <pic:pic xmlns:pic="http://schemas.openxmlformats.org/drawingml/2006/picture">
-                  <pic:nvPicPr>
-                    <pic:cNvPr id="0" name="Picture 5"/>
-                    <pic:cNvPicPr>
-                      <a:picLocks noChangeAspect="1" noChangeArrowheads="1"/>
-                    </pic:cNvPicPr>
-                  </pic:nvPicPr>
-                  <pic:blipFill>
-                    <a:blip r:embed="rId14">
-                      <a:extLst>
-                        <a:ext uri="{28A0092B-C50C-407E-A947-70E740481C1C}">
-                          <a14:useLocalDpi xmlns:a14="http://schemas.microsoft.com/office/drawing/2010/main" val="0"/>
-                        </a:ext>
-                      </a:extLst>
-                    </a:blip>
-                    <a:srcRect/>
-                    <a:stretch>
-                      <a:fillRect/>
-                    </a:stretch>
-                  </pic:blipFill>
-                  <pic:spPr bwMode="auto">
-                    <a:xfrm>
-                      <a:off x="0" y="0"/>
-                      <a:ext cx="2431328" cy="4320000"/>
-                    </a:xfrm>
-                    <a:prstGeom prst="rect">
-                      <a:avLst/>
-                    </a:prstGeom>
-                    <a:noFill/>
-                    <a:ln>
-                      <a:noFill/>
-                    </a:ln>
-                  </pic:spPr>
-                </pic:pic>
-              </a:graphicData>
-            </a:graphic>
-            <wp14:sizeRelH relativeFrom="page">
-              <wp14:pctWidth>0</wp14:pctWidth>
-            </wp14:sizeRelH>
-            <wp14:sizeRelV relativeFrom="page">
-              <wp14:pctHeight>0</wp14:pctHeight>
-            </wp14:sizeRelV>
-          </wp:anchor>
-        </w:drawing>
-      </w:r>
     </w:p>
     <w:p/>
     <w:p/>
@@ -3852,83 +4023,61 @@
       </w:r>
       <w:proofErr w:type="spellEnd"/>
       <w:r>
-        <w:t xml:space="preserve"> von ERA) wird ganz oben angezeigt. Darunter befindet sich die aktuelle Playlist des Servers in geordneter Reihenfolge (e.g.: Es ist somit zu erkennen, dass als nächster Track Still </w:t>
+        <w:t xml:space="preserve"> von ERA) wird ganz oben angezeigt. Darunter befindet sich die aktuelle Playlist des Servers in geordneter Reihenfolge (e.g.: Es ist somit zu erkennen, dass als nächster Track </w:t>
+      </w:r>
+      <w:r>
+        <w:t xml:space="preserve">Fallen </w:t>
+      </w:r>
+      <w:r>
+        <w:t xml:space="preserve">von </w:t>
       </w:r>
       <w:proofErr w:type="spellStart"/>
       <w:r>
-        <w:t>Counting</w:t>
+        <w:t>Vollbeat</w:t>
       </w:r>
       <w:proofErr w:type="spellEnd"/>
       <w:r>
-        <w:t xml:space="preserve"> von </w:t>
+        <w:t xml:space="preserve"> in der Admin-Queue</w:t>
+      </w:r>
+      <w:r>
+        <w:t xml:space="preserve"> gereiht ist.). </w:t>
+      </w:r>
+      <w:r>
+        <w:t xml:space="preserve">Der erste Track in der User-Queue ist </w:t>
       </w:r>
       <w:proofErr w:type="spellStart"/>
       <w:r>
-        <w:t>Vollbeat</w:t>
+        <w:t>Concerning</w:t>
       </w:r>
       <w:proofErr w:type="spellEnd"/>
       <w:r>
-        <w:t xml:space="preserve"> gereiht ist.). Die angegebene Zahl neben den Tracks gibt die </w:t>
+        <w:t xml:space="preserve"> Hobbits von Howard </w:t>
       </w:r>
       <w:proofErr w:type="spellStart"/>
       <w:r>
+        <w:t>Shore</w:t>
+      </w:r>
+      <w:proofErr w:type="spellEnd"/>
+      <w:r>
+        <w:t xml:space="preserve">. </w:t>
+      </w:r>
+      <w:r>
+        <w:t xml:space="preserve">Die angegebene Zahl neben den Tracks gibt die </w:t>
+      </w:r>
+      <w:proofErr w:type="spellStart"/>
+      <w:r>
         <w:t>Votes</w:t>
       </w:r>
       <w:proofErr w:type="spellEnd"/>
       <w:r>
         <w:t xml:space="preserve"> für diesen Track an. Mit den Pfeiltasten kann für den entsprechenden Track entweder ein Vote abgegeben oder sein abgegebener Vote wiederrufen werden. Ein Downvote gibt es in dem Sinne nicht. </w:t>
       </w:r>
+      <w:r>
+        <w:t xml:space="preserve">Wichtig es kann nur einmal gevotet werden. Nach einem Vote wird der Vote Button ausgegraut und man kann seine Stimme nur mehr zurückziehen. </w:t>
+      </w:r>
     </w:p>
+    <w:p/>
     <w:p>
-      <w:proofErr w:type="spellStart"/>
-      <w:r>
-        <w:t>Known</w:t>
-      </w:r>
-      <w:proofErr w:type="spellEnd"/>
-      <w:r>
-        <w:t xml:space="preserve"> </w:t>
-      </w:r>
-      <w:proofErr w:type="spellStart"/>
-      <w:r>
-        <w:t>Issue</w:t>
-      </w:r>
-      <w:proofErr w:type="spellEnd"/>
-      <w:r>
-        <w:t xml:space="preserve">: Derzeit ist es noch möglich öfters auf die </w:t>
-      </w:r>
-      <w:proofErr w:type="spellStart"/>
-      <w:r>
-        <w:t>Upvote</w:t>
-      </w:r>
-      <w:proofErr w:type="spellEnd"/>
-      <w:r>
-        <w:t xml:space="preserve"> oder </w:t>
-      </w:r>
-      <w:proofErr w:type="spellStart"/>
-      <w:r>
-        <w:t>Revokevote</w:t>
-      </w:r>
-      <w:proofErr w:type="spellEnd"/>
-      <w:r>
-        <w:t xml:space="preserve"> Taste zu drücken. Eigentlich sollte der Server </w:t>
-      </w:r>
-      <w:r>
-        <w:t>bei dem Track</w:t>
-      </w:r>
-      <w:r>
-        <w:t xml:space="preserve"> ein Feld mitleifern welches eine aussage darüber gibt oder der Client bereits für einen Track gestimmt hat oder nicht. Dieses Feature unterstützt der Server aktuell aber nicht wodurch das Feld immer 1 ist</w:t>
-      </w:r>
-      <w:r>
-        <w:t xml:space="preserve">. Dadurch kann es noch nicht vom Client genutzt werden und </w:t>
-      </w:r>
-      <w:proofErr w:type="spellStart"/>
-      <w:r>
-        <w:t>Votes</w:t>
-      </w:r>
-      <w:proofErr w:type="spellEnd"/>
-      <w:r>
-        <w:t xml:space="preserve"> können dadurch öfters abgegeben oder zurückgenommen werden.</w:t>
-      </w:r>
       <w:r>
         <w:br w:type="page"/>
       </w:r>
@@ -3955,7 +4104,7 @@
         <mc:AlternateContent>
           <mc:Choice Requires="wps">
             <w:drawing>
-              <wp:anchor distT="0" distB="0" distL="114300" distR="114300" simplePos="0" relativeHeight="251663872" behindDoc="0" locked="0" layoutInCell="1" allowOverlap="1" wp14:anchorId="4FDBAD52" wp14:editId="34C235A3">
+              <wp:anchor distT="0" distB="0" distL="114300" distR="114300" simplePos="0" relativeHeight="251662848" behindDoc="0" locked="0" layoutInCell="1" allowOverlap="1" wp14:anchorId="4FDBAD52" wp14:editId="34C235A3">
                 <wp:simplePos x="0" y="0"/>
                 <wp:positionH relativeFrom="column">
                   <wp:posOffset>1210310</wp:posOffset>
@@ -4001,14 +4150,27 @@
                             <w:r>
                               <w:t xml:space="preserve">Abbildung </w:t>
                             </w:r>
-                            <w:fldSimple w:instr=" SEQ Abbildung \* ARABIC ">
-                              <w:r>
-                                <w:rPr>
-                                  <w:noProof/>
-                                </w:rPr>
-                                <w:t>7</w:t>
-                              </w:r>
-                            </w:fldSimple>
+                            <w:r>
+                              <w:fldChar w:fldCharType="begin"/>
+                            </w:r>
+                            <w:r>
+                              <w:instrText xml:space="preserve"> SEQ Abbildung \* ARABIC </w:instrText>
+                            </w:r>
+                            <w:r>
+                              <w:fldChar w:fldCharType="separate"/>
+                            </w:r>
+                            <w:r>
+                              <w:rPr>
+                                <w:noProof/>
+                              </w:rPr>
+                              <w:t>7</w:t>
+                            </w:r>
+                            <w:r>
+                              <w:rPr>
+                                <w:noProof/>
+                              </w:rPr>
+                              <w:fldChar w:fldCharType="end"/>
+                            </w:r>
                             <w:r>
                               <w:t xml:space="preserve"> - Search Screen nach erfolgreicher Suchanfrage</w:t>
                             </w:r>
@@ -4029,7 +4191,7 @@
           </mc:Choice>
           <mc:Fallback>
             <w:pict>
-              <v:shape w14:anchorId="4FDBAD52" id="Textfeld 31" o:spid="_x0000_s1035" type="#_x0000_t202" style="position:absolute;left:0;text-align:left;margin-left:95.3pt;margin-top:344.7pt;width:191.3pt;height:.05pt;z-index:251663872;visibility:visible;mso-wrap-style:square;mso-wrap-distance-left:9pt;mso-wrap-distance-top:0;mso-wrap-distance-right:9pt;mso-wrap-distance-bottom:0;mso-position-horizontal:absolute;mso-position-horizontal-relative:text;mso-position-vertical:absolute;mso-position-vertical-relative:text;v-text-anchor:top" o:gfxdata="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" stroked="f">
+              <v:shape w14:anchorId="4FDBAD52" id="Textfeld 31" o:spid="_x0000_s1035" type="#_x0000_t202" style="position:absolute;left:0;text-align:left;margin-left:95.3pt;margin-top:344.7pt;width:191.3pt;height:.05pt;z-index:251662848;visibility:visible;mso-wrap-style:square;mso-wrap-distance-left:9pt;mso-wrap-distance-top:0;mso-wrap-distance-right:9pt;mso-wrap-distance-bottom:0;mso-position-horizontal:absolute;mso-position-horizontal-relative:text;mso-position-vertical:absolute;mso-position-vertical-relative:text;v-text-anchor:top" o:gfxdata="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" stroked="f">
                 <v:textbox style="mso-fit-shape-to-text:t" inset="0,0,0,0">
                   <w:txbxContent>
                     <w:p>
@@ -4044,14 +4206,27 @@
                       <w:r>
                         <w:t xml:space="preserve">Abbildung </w:t>
                       </w:r>
-                      <w:fldSimple w:instr=" SEQ Abbildung \* ARABIC ">
-                        <w:r>
-                          <w:rPr>
-                            <w:noProof/>
-                          </w:rPr>
-                          <w:t>7</w:t>
-                        </w:r>
-                      </w:fldSimple>
+                      <w:r>
+                        <w:fldChar w:fldCharType="begin"/>
+                      </w:r>
+                      <w:r>
+                        <w:instrText xml:space="preserve"> SEQ Abbildung \* ARABIC </w:instrText>
+                      </w:r>
+                      <w:r>
+                        <w:fldChar w:fldCharType="separate"/>
+                      </w:r>
+                      <w:r>
+                        <w:rPr>
+                          <w:noProof/>
+                        </w:rPr>
+                        <w:t>7</w:t>
+                      </w:r>
+                      <w:r>
+                        <w:rPr>
+                          <w:noProof/>
+                        </w:rPr>
+                        <w:fldChar w:fldCharType="end"/>
+                      </w:r>
                       <w:r>
                         <w:t xml:space="preserve"> - Search Screen nach erfolgreicher Suchanfrage</w:t>
                       </w:r>
@@ -4069,18 +4244,18 @@
           <w:noProof/>
         </w:rPr>
         <w:drawing>
-          <wp:anchor distT="0" distB="0" distL="114300" distR="114300" simplePos="0" relativeHeight="251661824" behindDoc="0" locked="0" layoutInCell="1" allowOverlap="1" wp14:anchorId="0A9DA6A1" wp14:editId="19908E93">
+          <wp:anchor distT="0" distB="0" distL="114300" distR="114300" simplePos="0" relativeHeight="251672064" behindDoc="0" locked="0" layoutInCell="1" allowOverlap="1" wp14:anchorId="1208F147" wp14:editId="2C3087AA">
             <wp:simplePos x="0" y="0"/>
             <wp:positionH relativeFrom="margin">
               <wp:align>center</wp:align>
             </wp:positionH>
             <wp:positionV relativeFrom="paragraph">
-              <wp:posOffset>1222</wp:posOffset>
+              <wp:posOffset>3810</wp:posOffset>
             </wp:positionV>
-            <wp:extent cx="2430000" cy="4320000"/>
+            <wp:extent cx="2429510" cy="4319905"/>
             <wp:effectExtent l="0" t="0" r="8890" b="4445"/>
             <wp:wrapSquare wrapText="bothSides"/>
-            <wp:docPr id="30" name="Grafik 30"/>
+            <wp:docPr id="6" name="Grafik 6"/>
             <wp:cNvGraphicFramePr>
               <a:graphicFrameLocks xmlns:a="http://schemas.openxmlformats.org/drawingml/2006/main" noChangeAspect="1"/>
             </wp:cNvGraphicFramePr>
@@ -4106,7 +4281,7 @@
                   <pic:spPr>
                     <a:xfrm>
                       <a:off x="0" y="0"/>
-                      <a:ext cx="2430000" cy="4320000"/>
+                      <a:ext cx="2429510" cy="4319905"/>
                     </a:xfrm>
                     <a:prstGeom prst="rect">
                       <a:avLst/>
@@ -4180,41 +4355,169 @@
       <w:r>
         <w:t xml:space="preserve">Wird nun der Playlist Screen erneut aufgerufen ist zu erkennen, dass </w:t>
       </w:r>
+      <w:r>
+        <w:t xml:space="preserve">Welt voller Wunder </w:t>
+      </w:r>
+      <w:r>
+        <w:t xml:space="preserve">von </w:t>
+      </w:r>
       <w:proofErr w:type="spellStart"/>
       <w:r>
-        <w:t>Glorious</w:t>
+        <w:t>Fäaschtbänkler</w:t>
       </w:r>
       <w:proofErr w:type="spellEnd"/>
       <w:r>
-        <w:t xml:space="preserve"> Morning von </w:t>
-      </w:r>
-      <w:proofErr w:type="spellStart"/>
-      <w:r>
-        <w:t>Waterflame</w:t>
-      </w:r>
-      <w:proofErr w:type="spellEnd"/>
-      <w:r>
-        <w:t xml:space="preserve"> erfolgreich ans ende der Playlist hinzugefügt wurde:</w:t>
+        <w:t xml:space="preserve"> erfolgreich ans </w:t>
+      </w:r>
+      <w:r>
+        <w:t>Ende</w:t>
+      </w:r>
+      <w:r>
+        <w:t xml:space="preserve"> der</w:t>
+      </w:r>
+      <w:r>
+        <w:t xml:space="preserve"> Nutzer-Queue </w:t>
+      </w:r>
+      <w:r>
+        <w:t>hinzugefügt wurde:</w:t>
       </w:r>
     </w:p>
     <w:p>
+      <w:bookmarkStart w:id="1" w:name="_GoBack"/>
+      <w:bookmarkEnd w:id="1"/>
+      <w:r>
+        <w:rPr>
+          <w:noProof/>
+        </w:rPr>
+        <mc:AlternateContent>
+          <mc:Choice Requires="wps">
+            <w:drawing>
+              <wp:anchor distT="0" distB="0" distL="114300" distR="114300" simplePos="0" relativeHeight="251675136" behindDoc="0" locked="0" layoutInCell="1" allowOverlap="1" wp14:anchorId="34F3C520" wp14:editId="6F5819D2">
+                <wp:simplePos x="0" y="0"/>
+                <wp:positionH relativeFrom="column">
+                  <wp:posOffset>1216660</wp:posOffset>
+                </wp:positionH>
+                <wp:positionV relativeFrom="paragraph">
+                  <wp:posOffset>4380865</wp:posOffset>
+                </wp:positionV>
+                <wp:extent cx="2425700" cy="635"/>
+                <wp:effectExtent l="0" t="0" r="0" b="0"/>
+                <wp:wrapSquare wrapText="bothSides"/>
+                <wp:docPr id="9" name="Textfeld 9"/>
+                <wp:cNvGraphicFramePr/>
+                <a:graphic xmlns:a="http://schemas.openxmlformats.org/drawingml/2006/main">
+                  <a:graphicData uri="http://schemas.microsoft.com/office/word/2010/wordprocessingShape">
+                    <wps:wsp>
+                      <wps:cNvSpPr txBox="1"/>
+                      <wps:spPr>
+                        <a:xfrm>
+                          <a:off x="0" y="0"/>
+                          <a:ext cx="2425700" cy="635"/>
+                        </a:xfrm>
+                        <a:prstGeom prst="rect">
+                          <a:avLst/>
+                        </a:prstGeom>
+                        <a:solidFill>
+                          <a:prstClr val="white"/>
+                        </a:solidFill>
+                        <a:ln>
+                          <a:noFill/>
+                        </a:ln>
+                      </wps:spPr>
+                      <wps:txbx>
+                        <w:txbxContent>
+                          <w:p>
+                            <w:pPr>
+                              <w:pStyle w:val="Beschriftung"/>
+                              <w:jc w:val="center"/>
+                              <w:rPr>
+                                <w:noProof/>
+                                <w:sz w:val="20"/>
+                              </w:rPr>
+                            </w:pPr>
+                            <w:r>
+                              <w:t xml:space="preserve">Abbildung </w:t>
+                            </w:r>
+                            <w:fldSimple w:instr=" SEQ Abbildung \* ARABIC ">
+                              <w:r>
+                                <w:rPr>
+                                  <w:noProof/>
+                                </w:rPr>
+                                <w:t>8</w:t>
+                              </w:r>
+                            </w:fldSimple>
+                            <w:r>
+                              <w:t xml:space="preserve"> -Playlist Screen nach erfolgreichem hinzufügen eines neuen Tracks</w:t>
+                            </w:r>
+                          </w:p>
+                        </w:txbxContent>
+                      </wps:txbx>
+                      <wps:bodyPr rot="0" spcFirstLastPara="0" vertOverflow="overflow" horzOverflow="overflow" vert="horz" wrap="square" lIns="0" tIns="0" rIns="0" bIns="0" numCol="1" spcCol="0" rtlCol="0" fromWordArt="0" anchor="t" anchorCtr="0" forceAA="0" compatLnSpc="1">
+                        <a:prstTxWarp prst="textNoShape">
+                          <a:avLst/>
+                        </a:prstTxWarp>
+                        <a:spAutoFit/>
+                      </wps:bodyPr>
+                    </wps:wsp>
+                  </a:graphicData>
+                </a:graphic>
+              </wp:anchor>
+            </w:drawing>
+          </mc:Choice>
+          <mc:Fallback>
+            <w:pict>
+              <v:shape w14:anchorId="34F3C520" id="Textfeld 9" o:spid="_x0000_s1036" type="#_x0000_t202" style="position:absolute;left:0;text-align:left;margin-left:95.8pt;margin-top:344.95pt;width:191pt;height:.05pt;z-index:251675136;visibility:visible;mso-wrap-style:square;mso-wrap-distance-left:9pt;mso-wrap-distance-top:0;mso-wrap-distance-right:9pt;mso-wrap-distance-bottom:0;mso-position-horizontal:absolute;mso-position-horizontal-relative:text;mso-position-vertical:absolute;mso-position-vertical-relative:text;v-text-anchor:top" o:gfxdata="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" stroked="f">
+                <v:textbox style="mso-fit-shape-to-text:t" inset="0,0,0,0">
+                  <w:txbxContent>
+                    <w:p>
+                      <w:pPr>
+                        <w:pStyle w:val="Beschriftung"/>
+                        <w:jc w:val="center"/>
+                        <w:rPr>
+                          <w:noProof/>
+                          <w:sz w:val="20"/>
+                        </w:rPr>
+                      </w:pPr>
+                      <w:r>
+                        <w:t xml:space="preserve">Abbildung </w:t>
+                      </w:r>
+                      <w:fldSimple w:instr=" SEQ Abbildung \* ARABIC ">
+                        <w:r>
+                          <w:rPr>
+                            <w:noProof/>
+                          </w:rPr>
+                          <w:t>8</w:t>
+                        </w:r>
+                      </w:fldSimple>
+                      <w:r>
+                        <w:t xml:space="preserve"> -Playlist Screen nach erfolgreichem hinzufügen eines neuen Tracks</w:t>
+                      </w:r>
+                    </w:p>
+                  </w:txbxContent>
+                </v:textbox>
+                <w10:wrap type="square"/>
+              </v:shape>
+            </w:pict>
+          </mc:Fallback>
+        </mc:AlternateContent>
+      </w:r>
       <w:r>
         <w:rPr>
           <w:noProof/>
         </w:rPr>
         <w:drawing>
-          <wp:anchor distT="0" distB="0" distL="114300" distR="114300" simplePos="0" relativeHeight="251663872" behindDoc="0" locked="0" layoutInCell="1" allowOverlap="1" wp14:anchorId="1194C7A5" wp14:editId="59BA6781">
+          <wp:anchor distT="0" distB="0" distL="114300" distR="114300" simplePos="0" relativeHeight="251676160" behindDoc="0" locked="0" layoutInCell="1" allowOverlap="1" wp14:anchorId="1CA9D2B2" wp14:editId="7D503CEB">
             <wp:simplePos x="0" y="0"/>
             <wp:positionH relativeFrom="margin">
-              <wp:posOffset>1218937</wp:posOffset>
+              <wp:align>center</wp:align>
             </wp:positionH>
             <wp:positionV relativeFrom="paragraph">
-              <wp:posOffset>12783</wp:posOffset>
+              <wp:posOffset>3810</wp:posOffset>
             </wp:positionV>
-            <wp:extent cx="2433621" cy="4320000"/>
-            <wp:effectExtent l="0" t="0" r="5080" b="4445"/>
+            <wp:extent cx="2429510" cy="4319905"/>
+            <wp:effectExtent l="0" t="0" r="8890" b="4445"/>
             <wp:wrapSquare wrapText="bothSides"/>
-            <wp:docPr id="64" name="Grafik 64"/>
+            <wp:docPr id="11" name="Grafik 11"/>
             <wp:cNvGraphicFramePr>
               <a:graphicFrameLocks xmlns:a="http://schemas.openxmlformats.org/drawingml/2006/main" noChangeAspect="1"/>
             </wp:cNvGraphicFramePr>
@@ -4240,7 +4543,7 @@
                   <pic:spPr>
                     <a:xfrm>
                       <a:off x="0" y="0"/>
-                      <a:ext cx="2433621" cy="4320000"/>
+                      <a:ext cx="2429510" cy="4319905"/>
                     </a:xfrm>
                     <a:prstGeom prst="rect">
                       <a:avLst/>
@@ -4357,14 +4660,27 @@
                             <w:r>
                               <w:t xml:space="preserve">Abbildung </w:t>
                             </w:r>
-                            <w:fldSimple w:instr=" SEQ Abbildung \* ARABIC ">
-                              <w:r>
-                                <w:rPr>
-                                  <w:noProof/>
-                                </w:rPr>
-                                <w:t>8</w:t>
-                              </w:r>
-                            </w:fldSimple>
+                            <w:r>
+                              <w:fldChar w:fldCharType="begin"/>
+                            </w:r>
+                            <w:r>
+                              <w:instrText xml:space="preserve"> SEQ Abbildung \* ARABIC </w:instrText>
+                            </w:r>
+                            <w:r>
+                              <w:fldChar w:fldCharType="separate"/>
+                            </w:r>
+                            <w:r>
+                              <w:rPr>
+                                <w:noProof/>
+                              </w:rPr>
+                              <w:t>9</w:t>
+                            </w:r>
+                            <w:r>
+                              <w:rPr>
+                                <w:noProof/>
+                              </w:rPr>
+                              <w:fldChar w:fldCharType="end"/>
+                            </w:r>
                             <w:r>
                               <w:t xml:space="preserve"> - Settings Screen mit aktiver Verbindung und einem Server in der Liste</w:t>
                             </w:r>
@@ -4385,7 +4701,7 @@
           </mc:Choice>
           <mc:Fallback>
             <w:pict>
-              <v:shape w14:anchorId="404EC5E2" id="Textfeld 66" o:spid="_x0000_s1036" type="#_x0000_t202" style="position:absolute;left:0;text-align:left;margin-left:95.3pt;margin-top:344.95pt;width:191.3pt;height:.05pt;z-index:251665920;visibility:visible;mso-wrap-style:square;mso-wrap-distance-left:9pt;mso-wrap-distance-top:0;mso-wrap-distance-right:9pt;mso-wrap-distance-bottom:0;mso-position-horizontal:absolute;mso-position-horizontal-relative:text;mso-position-vertical:absolute;mso-position-vertical-relative:text;v-text-anchor:top" o:gfxdata="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" stroked="f">
+              <v:shape w14:anchorId="404EC5E2" id="Textfeld 66" o:spid="_x0000_s1037" type="#_x0000_t202" style="position:absolute;left:0;text-align:left;margin-left:95.3pt;margin-top:344.95pt;width:191.3pt;height:.05pt;z-index:251665920;visibility:visible;mso-wrap-style:square;mso-wrap-distance-left:9pt;mso-wrap-distance-top:0;mso-wrap-distance-right:9pt;mso-wrap-distance-bottom:0;mso-position-horizontal:absolute;mso-position-horizontal-relative:text;mso-position-vertical:absolute;mso-position-vertical-relative:text;v-text-anchor:top" o:gfxdata="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" stroked="f">
                 <v:textbox style="mso-fit-shape-to-text:t" inset="0,0,0,0">
                   <w:txbxContent>
                     <w:p>
@@ -4400,14 +4716,27 @@
                       <w:r>
                         <w:t xml:space="preserve">Abbildung </w:t>
                       </w:r>
-                      <w:fldSimple w:instr=" SEQ Abbildung \* ARABIC ">
-                        <w:r>
-                          <w:rPr>
-                            <w:noProof/>
-                          </w:rPr>
-                          <w:t>8</w:t>
-                        </w:r>
-                      </w:fldSimple>
+                      <w:r>
+                        <w:fldChar w:fldCharType="begin"/>
+                      </w:r>
+                      <w:r>
+                        <w:instrText xml:space="preserve"> SEQ Abbildung \* ARABIC </w:instrText>
+                      </w:r>
+                      <w:r>
+                        <w:fldChar w:fldCharType="separate"/>
+                      </w:r>
+                      <w:r>
+                        <w:rPr>
+                          <w:noProof/>
+                        </w:rPr>
+                        <w:t>9</w:t>
+                      </w:r>
+                      <w:r>
+                        <w:rPr>
+                          <w:noProof/>
+                        </w:rPr>
+                        <w:fldChar w:fldCharType="end"/>
+                      </w:r>
                       <w:r>
                         <w:t xml:space="preserve"> - Settings Screen mit aktiver Verbindung und einem Server in der Liste</w:t>
                       </w:r>
@@ -4585,14 +4914,27 @@
                             <w:r>
                               <w:t xml:space="preserve">Abbildung </w:t>
                             </w:r>
-                            <w:fldSimple w:instr=" SEQ Abbildung \* ARABIC ">
-                              <w:r>
-                                <w:rPr>
-                                  <w:noProof/>
-                                </w:rPr>
-                                <w:t>9</w:t>
-                              </w:r>
-                            </w:fldSimple>
+                            <w:r>
+                              <w:fldChar w:fldCharType="begin"/>
+                            </w:r>
+                            <w:r>
+                              <w:instrText xml:space="preserve"> SEQ Abbildung \* ARABIC </w:instrText>
+                            </w:r>
+                            <w:r>
+                              <w:fldChar w:fldCharType="separate"/>
+                            </w:r>
+                            <w:r>
+                              <w:rPr>
+                                <w:noProof/>
+                              </w:rPr>
+                              <w:t>10</w:t>
+                            </w:r>
+                            <w:r>
+                              <w:rPr>
+                                <w:noProof/>
+                              </w:rPr>
+                              <w:fldChar w:fldCharType="end"/>
+                            </w:r>
                             <w:r>
                               <w:t xml:space="preserve"> - Verbindung zu einem zweiten Server mittels Hostname</w:t>
                             </w:r>
@@ -4613,7 +4955,7 @@
           </mc:Choice>
           <mc:Fallback>
             <w:pict>
-              <v:shape w14:anchorId="61110657" id="Textfeld 68" o:spid="_x0000_s1037" type="#_x0000_t202" style="position:absolute;left:0;text-align:left;margin-left:95.8pt;margin-top:346.25pt;width:191pt;height:.05pt;z-index:251667968;visibility:visible;mso-wrap-style:square;mso-wrap-distance-left:9pt;mso-wrap-distance-top:0;mso-wrap-distance-right:9pt;mso-wrap-distance-bottom:0;mso-position-horizontal:absolute;mso-position-horizontal-relative:text;mso-position-vertical:absolute;mso-position-vertical-relative:text;v-text-anchor:top" o:gfxdata="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" stroked="f">
+              <v:shape w14:anchorId="61110657" id="Textfeld 68" o:spid="_x0000_s1038" type="#_x0000_t202" style="position:absolute;left:0;text-align:left;margin-left:95.8pt;margin-top:346.25pt;width:191pt;height:.05pt;z-index:251667968;visibility:visible;mso-wrap-style:square;mso-wrap-distance-left:9pt;mso-wrap-distance-top:0;mso-wrap-distance-right:9pt;mso-wrap-distance-bottom:0;mso-position-horizontal:absolute;mso-position-horizontal-relative:text;mso-position-vertical:absolute;mso-position-vertical-relative:text;v-text-anchor:top" o:gfxdata="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" stroked="f">
                 <v:textbox style="mso-fit-shape-to-text:t" inset="0,0,0,0">
                   <w:txbxContent>
                     <w:p>
@@ -4628,14 +4970,27 @@
                       <w:r>
                         <w:t xml:space="preserve">Abbildung </w:t>
                       </w:r>
-                      <w:fldSimple w:instr=" SEQ Abbildung \* ARABIC ">
-                        <w:r>
-                          <w:rPr>
-                            <w:noProof/>
-                          </w:rPr>
-                          <w:t>9</w:t>
-                        </w:r>
-                      </w:fldSimple>
+                      <w:r>
+                        <w:fldChar w:fldCharType="begin"/>
+                      </w:r>
+                      <w:r>
+                        <w:instrText xml:space="preserve"> SEQ Abbildung \* ARABIC </w:instrText>
+                      </w:r>
+                      <w:r>
+                        <w:fldChar w:fldCharType="separate"/>
+                      </w:r>
+                      <w:r>
+                        <w:rPr>
+                          <w:noProof/>
+                        </w:rPr>
+                        <w:t>10</w:t>
+                      </w:r>
+                      <w:r>
+                        <w:rPr>
+                          <w:noProof/>
+                        </w:rPr>
+                        <w:fldChar w:fldCharType="end"/>
+                      </w:r>
                       <w:r>
                         <w:t xml:space="preserve"> - Verbindung zu einem zweiten Server mittels Hostname</w:t>
                       </w:r>
@@ -4653,7 +5008,7 @@
           <w:noProof/>
         </w:rPr>
         <w:drawing>
-          <wp:anchor distT="0" distB="0" distL="114300" distR="114300" simplePos="0" relativeHeight="251665920" behindDoc="0" locked="0" layoutInCell="1" allowOverlap="1" wp14:anchorId="50AAF503" wp14:editId="4E58EED3">
+          <wp:anchor distT="0" distB="0" distL="114300" distR="114300" simplePos="0" relativeHeight="251666944" behindDoc="0" locked="0" layoutInCell="1" allowOverlap="1" wp14:anchorId="50AAF503" wp14:editId="4E58EED3">
             <wp:simplePos x="0" y="0"/>
             <wp:positionH relativeFrom="margin">
               <wp:posOffset>1216660</wp:posOffset>
@@ -4832,31 +5187,32 @@
                             <w:r>
                               <w:t xml:space="preserve">Abbildung </w:t>
                             </w:r>
-                            <w:fldSimple w:instr=" SEQ Abbildung \* ARABIC ">
-                              <w:r>
-                                <w:rPr>
-                                  <w:noProof/>
-                                </w:rPr>
-                                <w:t>10</w:t>
-                              </w:r>
-                            </w:fldSimple>
-                            <w:r>
-                              <w:t xml:space="preserve"> - </w:t>
-                            </w:r>
-                            <w:r>
-                              <w:t xml:space="preserve">Settings Screen mit aktiver Verbindung und </w:t>
-                            </w:r>
-                            <w:r>
-                              <w:t>zwei</w:t>
-                            </w:r>
-                            <w:r>
-                              <w:t xml:space="preserve"> Server</w:t>
-                            </w:r>
-                            <w:r>
-                              <w:t>n</w:t>
-                            </w:r>
-                            <w:r>
-                              <w:t xml:space="preserve"> in der Liste</w:t>
+                            <w:r>
+                              <w:fldChar w:fldCharType="begin"/>
+                            </w:r>
+                            <w:r>
+                              <w:instrText xml:space="preserve"> SEQ Abbildung \* ARABIC</w:instrText>
+                            </w:r>
+                            <w:r>
+                              <w:instrText xml:space="preserve"> </w:instrText>
+                            </w:r>
+                            <w:r>
+                              <w:fldChar w:fldCharType="separate"/>
+                            </w:r>
+                            <w:r>
+                              <w:rPr>
+                                <w:noProof/>
+                              </w:rPr>
+                              <w:t>11</w:t>
+                            </w:r>
+                            <w:r>
+                              <w:rPr>
+                                <w:noProof/>
+                              </w:rPr>
+                              <w:fldChar w:fldCharType="end"/>
+                            </w:r>
+                            <w:r>
+                              <w:t xml:space="preserve"> - Settings Screen mit aktiver Verbindung und zwei Servern in der Liste</w:t>
                             </w:r>
                           </w:p>
                         </w:txbxContent>
@@ -4875,7 +5231,7 @@
           </mc:Choice>
           <mc:Fallback>
             <w:pict>
-              <v:shape w14:anchorId="08AC4D25" id="Textfeld 71" o:spid="_x0000_s1038" type="#_x0000_t202" style="position:absolute;left:0;text-align:left;margin-left:95.3pt;margin-top:344.95pt;width:191.3pt;height:.05pt;z-index:251670016;visibility:visible;mso-wrap-style:square;mso-wrap-distance-left:9pt;mso-wrap-distance-top:0;mso-wrap-distance-right:9pt;mso-wrap-distance-bottom:0;mso-position-horizontal:absolute;mso-position-horizontal-relative:text;mso-position-vertical:absolute;mso-position-vertical-relative:text;v-text-anchor:top" o:gfxdata="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" stroked="f">
+              <v:shape w14:anchorId="08AC4D25" id="Textfeld 71" o:spid="_x0000_s1039" type="#_x0000_t202" style="position:absolute;left:0;text-align:left;margin-left:95.3pt;margin-top:344.95pt;width:191.3pt;height:.05pt;z-index:251670016;visibility:visible;mso-wrap-style:square;mso-wrap-distance-left:9pt;mso-wrap-distance-top:0;mso-wrap-distance-right:9pt;mso-wrap-distance-bottom:0;mso-position-horizontal:absolute;mso-position-horizontal-relative:text;mso-position-vertical:absolute;mso-position-vertical-relative:text;v-text-anchor:top" o:gfxdata="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" stroked="f">
                 <v:textbox style="mso-fit-shape-to-text:t" inset="0,0,0,0">
                   <w:txbxContent>
                     <w:p>
@@ -4890,31 +5246,32 @@
                       <w:r>
                         <w:t xml:space="preserve">Abbildung </w:t>
                       </w:r>
-                      <w:fldSimple w:instr=" SEQ Abbildung \* ARABIC ">
-                        <w:r>
-                          <w:rPr>
-                            <w:noProof/>
-                          </w:rPr>
-                          <w:t>10</w:t>
-                        </w:r>
-                      </w:fldSimple>
-                      <w:r>
-                        <w:t xml:space="preserve"> - </w:t>
-                      </w:r>
-                      <w:r>
-                        <w:t xml:space="preserve">Settings Screen mit aktiver Verbindung und </w:t>
-                      </w:r>
-                      <w:r>
-                        <w:t>zwei</w:t>
-                      </w:r>
-                      <w:r>
-                        <w:t xml:space="preserve"> Server</w:t>
-                      </w:r>
-                      <w:r>
-                        <w:t>n</w:t>
-                      </w:r>
-                      <w:r>
-                        <w:t xml:space="preserve"> in der Liste</w:t>
+                      <w:r>
+                        <w:fldChar w:fldCharType="begin"/>
+                      </w:r>
+                      <w:r>
+                        <w:instrText xml:space="preserve"> SEQ Abbildung \* ARABIC</w:instrText>
+                      </w:r>
+                      <w:r>
+                        <w:instrText xml:space="preserve"> </w:instrText>
+                      </w:r>
+                      <w:r>
+                        <w:fldChar w:fldCharType="separate"/>
+                      </w:r>
+                      <w:r>
+                        <w:rPr>
+                          <w:noProof/>
+                        </w:rPr>
+                        <w:t>11</w:t>
+                      </w:r>
+                      <w:r>
+                        <w:rPr>
+                          <w:noProof/>
+                        </w:rPr>
+                        <w:fldChar w:fldCharType="end"/>
+                      </w:r>
+                      <w:r>
+                        <w:t xml:space="preserve"> - Settings Screen mit aktiver Verbindung und zwei Servern in der Liste</w:t>
                       </w:r>
                     </w:p>
                   </w:txbxContent>
@@ -5011,8 +5368,6 @@
       <w:r>
         <w:t xml:space="preserve">Es ist nun zu erkennen, dass eine aktuelle Verbindung mit pagdot.tk besteht und die vorherige Verbindung zu 193.170.132.206 getrennt wurde. Weiter ist es nun möglich direkt durch drücken der CONNECT Taste die Verbindung mit dem anderen Server wiederherzustellen. Somit muss ein Nutzer, wenn er bereits einen Server in der Liste hat nicht immer über den Login Screen die Verbindung herstellen. </w:t>
       </w:r>
-      <w:bookmarkStart w:id="1" w:name="_GoBack"/>
-      <w:bookmarkEnd w:id="1"/>
     </w:p>
     <w:sectPr>
       <w:headerReference w:type="default" r:id="rId20"/>
@@ -5079,14 +5434,27 @@
     <w:r>
       <w:t xml:space="preserve"> von </w:t>
     </w:r>
-    <w:fldSimple w:instr=" NUMPAGES  \* Arabic  \* MERGEFORMAT ">
-      <w:r>
-        <w:rPr>
-          <w:noProof/>
-        </w:rPr>
-        <w:t>29</w:t>
-      </w:r>
-    </w:fldSimple>
+    <w:r>
+      <w:fldChar w:fldCharType="begin"/>
+    </w:r>
+    <w:r>
+      <w:instrText xml:space="preserve"> NUMPAGES  \* Arabic  \* MERGEFORMAT </w:instrText>
+    </w:r>
+    <w:r>
+      <w:fldChar w:fldCharType="separate"/>
+    </w:r>
+    <w:r>
+      <w:rPr>
+        <w:noProof/>
+      </w:rPr>
+      <w:t>29</w:t>
+    </w:r>
+    <w:r>
+      <w:rPr>
+        <w:noProof/>
+      </w:rPr>
+      <w:fldChar w:fldCharType="end"/>
+    </w:r>
   </w:p>
 </w:ftr>
 </file>
@@ -5187,23 +5555,46 @@
       </w:rPr>
       <w:tab/>
     </w:r>
-    <w:fldSimple w:instr=" DOCPROPERTY  Title  \* MERGEFORMAT ">
-      <w:r>
-        <w:rPr>
-          <w:szCs w:val="16"/>
-        </w:rPr>
-        <w:t>Projekttitel</w:t>
-      </w:r>
-    </w:fldSimple>
+    <w:r>
+      <w:fldChar w:fldCharType="begin"/>
+    </w:r>
+    <w:r>
+      <w:instrText xml:space="preserve"> DOCPROPERTY  Title  \* MERGEFORMAT </w:instrText>
+    </w:r>
+    <w:r>
+      <w:fldChar w:fldCharType="separate"/>
+    </w:r>
+    <w:r>
+      <w:rPr>
+        <w:szCs w:val="16"/>
+      </w:rPr>
+      <w:t>Projekttitel</w:t>
+    </w:r>
+    <w:r>
+      <w:rPr>
+        <w:szCs w:val="16"/>
+      </w:rPr>
+      <w:fldChar w:fldCharType="end"/>
+    </w:r>
     <w:r>
       <w:tab/>
       <w:t xml:space="preserve">Projektnummer: </w:t>
     </w:r>
-    <w:fldSimple w:instr=" DOCPROPERTY  Projektnummer  \* MERGEFORMAT ">
-      <w:r>
-        <w:t>PIE.XX.XXX</w:t>
-      </w:r>
-    </w:fldSimple>
+    <w:r>
+      <w:fldChar w:fldCharType="begin"/>
+    </w:r>
+    <w:r>
+      <w:instrText xml:space="preserve"> DOCPROPERTY  Projektnummer  \* MERGEFORMAT </w:instrText>
+    </w:r>
+    <w:r>
+      <w:fldChar w:fldCharType="separate"/>
+    </w:r>
+    <w:r>
+      <w:t>PIE.XX.XXX</w:t>
+    </w:r>
+    <w:r>
+      <w:fldChar w:fldCharType="end"/>
+    </w:r>
   </w:p>
   <w:p>
     <w:pPr>
@@ -8981,7 +9372,7 @@
 </file>
 
 <file path=customXml/itemProps1.xml><?xml version="1.0" encoding="utf-8"?>
-<ds:datastoreItem xmlns:ds="http://schemas.openxmlformats.org/officeDocument/2006/customXml" ds:itemID="{24A16DD2-A178-4447-80E0-4F4185CD14F3}">
+<ds:datastoreItem xmlns:ds="http://schemas.openxmlformats.org/officeDocument/2006/customXml" ds:itemID="{3C4A46F5-1D6A-44E1-87C3-7E2DC548E71A}">
   <ds:schemaRefs>
     <ds:schemaRef ds:uri="http://schemas.openxmlformats.org/officeDocument/2006/bibliography"/>
   </ds:schemaRefs>

</xml_diff>

<commit_message>
2019-12-18 +Update: Operation Manual
</commit_message>
<xml_diff>
--- a/doc/Bedienungsanleitung.docx
+++ b/doc/Bedienungsanleitung.docx
@@ -2476,30 +2476,14 @@
                             <w:r>
                               <w:t xml:space="preserve">Abbildung </w:t>
                             </w:r>
-                            <w:r>
-                              <w:fldChar w:fldCharType="begin"/>
-                            </w:r>
-                            <w:r>
-                              <w:instrText xml:space="preserve"> SEQ Abbildung \* ARAB</w:instrText>
-                            </w:r>
-                            <w:r>
-                              <w:instrText xml:space="preserve">IC </w:instrText>
-                            </w:r>
-                            <w:r>
-                              <w:fldChar w:fldCharType="separate"/>
-                            </w:r>
-                            <w:r>
-                              <w:rPr>
-                                <w:noProof/>
-                              </w:rPr>
-                              <w:t>1</w:t>
-                            </w:r>
-                            <w:r>
-                              <w:rPr>
-                                <w:noProof/>
-                              </w:rPr>
-                              <w:fldChar w:fldCharType="end"/>
-                            </w:r>
+                            <w:fldSimple w:instr=" SEQ Abbildung \* ARABIC ">
+                              <w:r>
+                                <w:rPr>
+                                  <w:noProof/>
+                                </w:rPr>
+                                <w:t>1</w:t>
+                              </w:r>
+                            </w:fldSimple>
                             <w:r>
                               <w:t xml:space="preserve"> - Login Screen</w:t>
                             </w:r>
@@ -2535,30 +2519,14 @@
                       <w:r>
                         <w:t xml:space="preserve">Abbildung </w:t>
                       </w:r>
-                      <w:r>
-                        <w:fldChar w:fldCharType="begin"/>
-                      </w:r>
-                      <w:r>
-                        <w:instrText xml:space="preserve"> SEQ Abbildung \* ARAB</w:instrText>
-                      </w:r>
-                      <w:r>
-                        <w:instrText xml:space="preserve">IC </w:instrText>
-                      </w:r>
-                      <w:r>
-                        <w:fldChar w:fldCharType="separate"/>
-                      </w:r>
-                      <w:r>
-                        <w:rPr>
-                          <w:noProof/>
-                        </w:rPr>
-                        <w:t>1</w:t>
-                      </w:r>
-                      <w:r>
-                        <w:rPr>
-                          <w:noProof/>
-                        </w:rPr>
-                        <w:fldChar w:fldCharType="end"/>
-                      </w:r>
+                      <w:fldSimple w:instr=" SEQ Abbildung \* ARABIC ">
+                        <w:r>
+                          <w:rPr>
+                            <w:noProof/>
+                          </w:rPr>
+                          <w:t>1</w:t>
+                        </w:r>
+                      </w:fldSimple>
                       <w:r>
                         <w:t xml:space="preserve"> - Login Screen</w:t>
                       </w:r>
@@ -2758,27 +2726,14 @@
                             <w:r>
                               <w:t xml:space="preserve">Abbildung </w:t>
                             </w:r>
-                            <w:r>
-                              <w:fldChar w:fldCharType="begin"/>
-                            </w:r>
-                            <w:r>
-                              <w:instrText xml:space="preserve"> SEQ Abbildung \* ARABIC </w:instrText>
-                            </w:r>
-                            <w:r>
-                              <w:fldChar w:fldCharType="separate"/>
-                            </w:r>
-                            <w:r>
-                              <w:rPr>
-                                <w:noProof/>
-                              </w:rPr>
-                              <w:t>2</w:t>
-                            </w:r>
-                            <w:r>
-                              <w:rPr>
-                                <w:noProof/>
-                              </w:rPr>
-                              <w:fldChar w:fldCharType="end"/>
-                            </w:r>
+                            <w:fldSimple w:instr=" SEQ Abbildung \* ARABIC ">
+                              <w:r>
+                                <w:rPr>
+                                  <w:noProof/>
+                                </w:rPr>
+                                <w:t>2</w:t>
+                              </w:r>
+                            </w:fldSimple>
                             <w:r>
                               <w:t>- Leerer Settings Screen</w:t>
                             </w:r>
@@ -2814,27 +2769,14 @@
                       <w:r>
                         <w:t xml:space="preserve">Abbildung </w:t>
                       </w:r>
-                      <w:r>
-                        <w:fldChar w:fldCharType="begin"/>
-                      </w:r>
-                      <w:r>
-                        <w:instrText xml:space="preserve"> SEQ Abbildung \* ARABIC </w:instrText>
-                      </w:r>
-                      <w:r>
-                        <w:fldChar w:fldCharType="separate"/>
-                      </w:r>
-                      <w:r>
-                        <w:rPr>
-                          <w:noProof/>
-                        </w:rPr>
-                        <w:t>2</w:t>
-                      </w:r>
-                      <w:r>
-                        <w:rPr>
-                          <w:noProof/>
-                        </w:rPr>
-                        <w:fldChar w:fldCharType="end"/>
-                      </w:r>
+                      <w:fldSimple w:instr=" SEQ Abbildung \* ARABIC ">
+                        <w:r>
+                          <w:rPr>
+                            <w:noProof/>
+                          </w:rPr>
+                          <w:t>2</w:t>
+                        </w:r>
+                      </w:fldSimple>
                       <w:r>
                         <w:t>- Leerer Settings Screen</w:t>
                       </w:r>
@@ -3031,30 +2973,14 @@
                             <w:r>
                               <w:t xml:space="preserve">Abbildung </w:t>
                             </w:r>
-                            <w:r>
-                              <w:fldChar w:fldCharType="begin"/>
-                            </w:r>
-                            <w:r>
-                              <w:instrText xml:space="preserve"> SEQ Abbildung \* ARABIC</w:instrText>
-                            </w:r>
-                            <w:r>
-                              <w:instrText xml:space="preserve"> </w:instrText>
-                            </w:r>
-                            <w:r>
-                              <w:fldChar w:fldCharType="separate"/>
-                            </w:r>
-                            <w:r>
-                              <w:rPr>
-                                <w:noProof/>
-                              </w:rPr>
-                              <w:t>3</w:t>
-                            </w:r>
-                            <w:r>
-                              <w:rPr>
-                                <w:noProof/>
-                              </w:rPr>
-                              <w:fldChar w:fldCharType="end"/>
-                            </w:r>
+                            <w:fldSimple w:instr=" SEQ Abbildung \* ARABIC ">
+                              <w:r>
+                                <w:rPr>
+                                  <w:noProof/>
+                                </w:rPr>
+                                <w:t>3</w:t>
+                              </w:r>
+                            </w:fldSimple>
                             <w:r>
                               <w:t xml:space="preserve"> - Leerer Search Screen</w:t>
                             </w:r>
@@ -3090,30 +3016,14 @@
                       <w:r>
                         <w:t xml:space="preserve">Abbildung </w:t>
                       </w:r>
-                      <w:r>
-                        <w:fldChar w:fldCharType="begin"/>
-                      </w:r>
-                      <w:r>
-                        <w:instrText xml:space="preserve"> SEQ Abbildung \* ARABIC</w:instrText>
-                      </w:r>
-                      <w:r>
-                        <w:instrText xml:space="preserve"> </w:instrText>
-                      </w:r>
-                      <w:r>
-                        <w:fldChar w:fldCharType="separate"/>
-                      </w:r>
-                      <w:r>
-                        <w:rPr>
-                          <w:noProof/>
-                        </w:rPr>
-                        <w:t>3</w:t>
-                      </w:r>
-                      <w:r>
-                        <w:rPr>
-                          <w:noProof/>
-                        </w:rPr>
-                        <w:fldChar w:fldCharType="end"/>
-                      </w:r>
+                      <w:fldSimple w:instr=" SEQ Abbildung \* ARABIC ">
+                        <w:r>
+                          <w:rPr>
+                            <w:noProof/>
+                          </w:rPr>
+                          <w:t>3</w:t>
+                        </w:r>
+                      </w:fldSimple>
                       <w:r>
                         <w:t xml:space="preserve"> - Leerer Search Screen</w:t>
                       </w:r>
@@ -3239,10 +3149,77 @@
         <w:rPr>
           <w:noProof/>
         </w:rPr>
+        <w:drawing>
+          <wp:anchor distT="0" distB="0" distL="114300" distR="114300" simplePos="0" relativeHeight="251677184" behindDoc="0" locked="0" layoutInCell="1" allowOverlap="1" wp14:anchorId="0467BAE9" wp14:editId="48974315">
+            <wp:simplePos x="0" y="0"/>
+            <wp:positionH relativeFrom="margin">
+              <wp:posOffset>1210310</wp:posOffset>
+            </wp:positionH>
+            <wp:positionV relativeFrom="paragraph">
+              <wp:posOffset>8890</wp:posOffset>
+            </wp:positionV>
+            <wp:extent cx="2434590" cy="4319905"/>
+            <wp:effectExtent l="0" t="0" r="3810" b="4445"/>
+            <wp:wrapSquare wrapText="bothSides"/>
+            <wp:docPr id="8" name="Grafik 8"/>
+            <wp:cNvGraphicFramePr>
+              <a:graphicFrameLocks xmlns:a="http://schemas.openxmlformats.org/drawingml/2006/main" noChangeAspect="1"/>
+            </wp:cNvGraphicFramePr>
+            <a:graphic xmlns:a="http://schemas.openxmlformats.org/drawingml/2006/main">
+              <a:graphicData uri="http://schemas.openxmlformats.org/drawingml/2006/picture">
+                <pic:pic xmlns:pic="http://schemas.openxmlformats.org/drawingml/2006/picture">
+                  <pic:nvPicPr>
+                    <pic:cNvPr id="0" name="Picture 1"/>
+                    <pic:cNvPicPr>
+                      <a:picLocks noChangeAspect="1" noChangeArrowheads="1"/>
+                    </pic:cNvPicPr>
+                  </pic:nvPicPr>
+                  <pic:blipFill>
+                    <a:blip r:embed="rId12">
+                      <a:extLst>
+                        <a:ext uri="{28A0092B-C50C-407E-A947-70E740481C1C}">
+                          <a14:useLocalDpi xmlns:a14="http://schemas.microsoft.com/office/drawing/2010/main" val="0"/>
+                        </a:ext>
+                      </a:extLst>
+                    </a:blip>
+                    <a:srcRect/>
+                    <a:stretch>
+                      <a:fillRect/>
+                    </a:stretch>
+                  </pic:blipFill>
+                  <pic:spPr bwMode="auto">
+                    <a:xfrm>
+                      <a:off x="0" y="0"/>
+                      <a:ext cx="2434590" cy="4319905"/>
+                    </a:xfrm>
+                    <a:prstGeom prst="rect">
+                      <a:avLst/>
+                    </a:prstGeom>
+                    <a:noFill/>
+                    <a:ln>
+                      <a:noFill/>
+                    </a:ln>
+                  </pic:spPr>
+                </pic:pic>
+              </a:graphicData>
+            </a:graphic>
+            <wp14:sizeRelH relativeFrom="page">
+              <wp14:pctWidth>0</wp14:pctWidth>
+            </wp14:sizeRelH>
+            <wp14:sizeRelV relativeFrom="page">
+              <wp14:pctHeight>0</wp14:pctHeight>
+            </wp14:sizeRelV>
+          </wp:anchor>
+        </w:drawing>
+      </w:r>
+      <w:r>
+        <w:rPr>
+          <w:noProof/>
+        </w:rPr>
         <mc:AlternateContent>
           <mc:Choice Requires="wps">
             <w:drawing>
-              <wp:anchor distT="0" distB="0" distL="114300" distR="114300" simplePos="0" relativeHeight="251656704" behindDoc="0" locked="0" layoutInCell="1" allowOverlap="1" wp14:anchorId="6895B619" wp14:editId="2632DB63">
+              <wp:anchor distT="0" distB="0" distL="114300" distR="114300" simplePos="0" relativeHeight="251656704" behindDoc="0" locked="0" layoutInCell="1" allowOverlap="1" wp14:anchorId="6895B619" wp14:editId="02393B57">
                 <wp:simplePos x="0" y="0"/>
                 <wp:positionH relativeFrom="column">
                   <wp:posOffset>1218565</wp:posOffset>
@@ -3288,27 +3265,14 @@
                             <w:r>
                               <w:t xml:space="preserve">Abbildung </w:t>
                             </w:r>
-                            <w:r>
-                              <w:fldChar w:fldCharType="begin"/>
-                            </w:r>
-                            <w:r>
-                              <w:instrText xml:space="preserve"> SEQ Abbildung \* ARABIC </w:instrText>
-                            </w:r>
-                            <w:r>
-                              <w:fldChar w:fldCharType="separate"/>
-                            </w:r>
-                            <w:r>
-                              <w:rPr>
-                                <w:noProof/>
-                              </w:rPr>
-                              <w:t>4</w:t>
-                            </w:r>
-                            <w:r>
-                              <w:rPr>
-                                <w:noProof/>
-                              </w:rPr>
-                              <w:fldChar w:fldCharType="end"/>
-                            </w:r>
+                            <w:fldSimple w:instr=" SEQ Abbildung \* ARABIC ">
+                              <w:r>
+                                <w:rPr>
+                                  <w:noProof/>
+                                </w:rPr>
+                                <w:t>4</w:t>
+                              </w:r>
+                            </w:fldSimple>
                             <w:r>
                               <w:t xml:space="preserve"> - Leerer Playlist Screen</w:t>
                             </w:r>
@@ -3344,27 +3308,14 @@
                       <w:r>
                         <w:t xml:space="preserve">Abbildung </w:t>
                       </w:r>
-                      <w:r>
-                        <w:fldChar w:fldCharType="begin"/>
-                      </w:r>
-                      <w:r>
-                        <w:instrText xml:space="preserve"> SEQ Abbildung \* ARABIC </w:instrText>
-                      </w:r>
-                      <w:r>
-                        <w:fldChar w:fldCharType="separate"/>
-                      </w:r>
-                      <w:r>
-                        <w:rPr>
-                          <w:noProof/>
-                        </w:rPr>
-                        <w:t>4</w:t>
-                      </w:r>
-                      <w:r>
-                        <w:rPr>
-                          <w:noProof/>
-                        </w:rPr>
-                        <w:fldChar w:fldCharType="end"/>
-                      </w:r>
+                      <w:fldSimple w:instr=" SEQ Abbildung \* ARABIC ">
+                        <w:r>
+                          <w:rPr>
+                            <w:noProof/>
+                          </w:rPr>
+                          <w:t>4</w:t>
+                        </w:r>
+                      </w:fldSimple>
                       <w:r>
                         <w:t xml:space="preserve"> - Leerer Playlist Screen</w:t>
                       </w:r>
@@ -3377,23 +3328,90 @@
           </mc:Fallback>
         </mc:AlternateContent>
       </w:r>
+    </w:p>
+    <w:p/>
+    <w:p/>
+    <w:p/>
+    <w:p/>
+    <w:p/>
+    <w:p/>
+    <w:p/>
+    <w:p/>
+    <w:p/>
+    <w:p/>
+    <w:p/>
+    <w:p/>
+    <w:p/>
+    <w:p/>
+    <w:p/>
+    <w:p/>
+    <w:p/>
+    <w:p/>
+    <w:p/>
+    <w:p/>
+    <w:p>
+      <w:pPr>
+        <w:spacing w:after="0"/>
+        <w:ind w:left="397" w:right="57" w:hanging="340"/>
+        <w:jc w:val="left"/>
+      </w:pPr>
+      <w:r>
+        <w:br w:type="page"/>
+      </w:r>
+    </w:p>
+    <w:p>
+      <w:pPr>
+        <w:pStyle w:val="berschrift1"/>
+      </w:pPr>
+      <w:r>
+        <w:lastRenderedPageBreak/>
+        <w:t>Inbetriebnahme</w:t>
+      </w:r>
+    </w:p>
+    <w:p>
+      <w:r>
+        <w:t xml:space="preserve">Es wird davon ausgegangen, dass die oben Beschriebenen Screens nun bekannt sind und nun im Login Screen tatsächlich eine Verbindung zu einem Server aufgebaut wird und man nicht den Screen </w:t>
+      </w:r>
+      <w:proofErr w:type="spellStart"/>
+      <w:r>
+        <w:t>Selection</w:t>
+      </w:r>
+      <w:proofErr w:type="spellEnd"/>
+      <w:r>
+        <w:t xml:space="preserve"> Bar nutzt um die Leeren Screens zu erkunden. </w:t>
+      </w:r>
+    </w:p>
+    <w:p>
+      <w:pPr>
+        <w:pStyle w:val="berschrift2"/>
+      </w:pPr>
+      <w:r>
+        <w:t>Eingabe der Serverdaten</w:t>
+      </w:r>
+    </w:p>
+    <w:p>
+      <w:r>
+        <w:t>Es wird davon ausgegangen, dass die Vorbedingungen (siehe 2 - Vorbedingungen) erfüllt sind. Nun müssen Nutzername sowie die entsprechende Server IP/Hostname eingegeben und connect gedrückt werden:</w:t>
+      </w:r>
+    </w:p>
+    <w:p>
       <w:r>
         <w:rPr>
           <w:noProof/>
         </w:rPr>
         <w:drawing>
-          <wp:anchor distT="0" distB="0" distL="114300" distR="114300" simplePos="0" relativeHeight="251652608" behindDoc="0" locked="0" layoutInCell="1" allowOverlap="1" wp14:anchorId="51C8B83E" wp14:editId="081719F1">
+          <wp:anchor distT="0" distB="0" distL="114300" distR="114300" simplePos="0" relativeHeight="251678208" behindDoc="0" locked="0" layoutInCell="1" allowOverlap="1" wp14:anchorId="6F436517" wp14:editId="1ED5A279">
             <wp:simplePos x="0" y="0"/>
             <wp:positionH relativeFrom="margin">
-              <wp:posOffset>1218673</wp:posOffset>
+              <wp:posOffset>1210310</wp:posOffset>
             </wp:positionH>
             <wp:positionV relativeFrom="paragraph">
-              <wp:posOffset>10771</wp:posOffset>
+              <wp:posOffset>6350</wp:posOffset>
             </wp:positionV>
-            <wp:extent cx="2431328" cy="4320000"/>
-            <wp:effectExtent l="0" t="0" r="7620" b="4445"/>
+            <wp:extent cx="2429510" cy="4319905"/>
+            <wp:effectExtent l="0" t="0" r="8890" b="4445"/>
             <wp:wrapSquare wrapText="bothSides"/>
-            <wp:docPr id="25" name="Grafik 25"/>
+            <wp:docPr id="12" name="Grafik 12"/>
             <wp:cNvGraphicFramePr>
               <a:graphicFrameLocks xmlns:a="http://schemas.openxmlformats.org/drawingml/2006/main" noChangeAspect="1"/>
             </wp:cNvGraphicFramePr>
@@ -3401,36 +3419,29 @@
               <a:graphicData uri="http://schemas.openxmlformats.org/drawingml/2006/picture">
                 <pic:pic xmlns:pic="http://schemas.openxmlformats.org/drawingml/2006/picture">
                   <pic:nvPicPr>
-                    <pic:cNvPr id="0" name="Picture 4"/>
-                    <pic:cNvPicPr>
-                      <a:picLocks noChangeAspect="1" noChangeArrowheads="1"/>
-                    </pic:cNvPicPr>
+                    <pic:cNvPr id="1" name=""/>
+                    <pic:cNvPicPr/>
                   </pic:nvPicPr>
                   <pic:blipFill>
-                    <a:blip r:embed="rId12">
+                    <a:blip r:embed="rId13">
                       <a:extLst>
                         <a:ext uri="{28A0092B-C50C-407E-A947-70E740481C1C}">
                           <a14:useLocalDpi xmlns:a14="http://schemas.microsoft.com/office/drawing/2010/main" val="0"/>
                         </a:ext>
                       </a:extLst>
                     </a:blip>
-                    <a:srcRect/>
                     <a:stretch>
                       <a:fillRect/>
                     </a:stretch>
                   </pic:blipFill>
-                  <pic:spPr bwMode="auto">
+                  <pic:spPr>
                     <a:xfrm>
                       <a:off x="0" y="0"/>
-                      <a:ext cx="2431328" cy="4320000"/>
+                      <a:ext cx="2429510" cy="4319905"/>
                     </a:xfrm>
                     <a:prstGeom prst="rect">
                       <a:avLst/>
                     </a:prstGeom>
-                    <a:noFill/>
-                    <a:ln>
-                      <a:noFill/>
-                    </a:ln>
                   </pic:spPr>
                 </pic:pic>
               </a:graphicData>
@@ -3444,73 +3455,6 @@
           </wp:anchor>
         </w:drawing>
       </w:r>
-    </w:p>
-    <w:p/>
-    <w:p/>
-    <w:p/>
-    <w:p/>
-    <w:p/>
-    <w:p/>
-    <w:p/>
-    <w:p/>
-    <w:p/>
-    <w:p/>
-    <w:p/>
-    <w:p/>
-    <w:p/>
-    <w:p/>
-    <w:p/>
-    <w:p/>
-    <w:p/>
-    <w:p/>
-    <w:p/>
-    <w:p/>
-    <w:p>
-      <w:pPr>
-        <w:spacing w:after="0"/>
-        <w:ind w:left="397" w:right="57" w:hanging="340"/>
-        <w:jc w:val="left"/>
-      </w:pPr>
-      <w:r>
-        <w:br w:type="page"/>
-      </w:r>
-    </w:p>
-    <w:p>
-      <w:pPr>
-        <w:pStyle w:val="berschrift1"/>
-      </w:pPr>
-      <w:r>
-        <w:lastRenderedPageBreak/>
-        <w:t>Inbetriebnahme</w:t>
-      </w:r>
-    </w:p>
-    <w:p>
-      <w:r>
-        <w:t xml:space="preserve">Es wird davon ausgegangen, dass die oben Beschriebenen Screens nun bekannt sind und nun im Login Screen tatsächlich eine Verbindung zu einem Server aufgebaut wird und man nicht den Screen </w:t>
-      </w:r>
-      <w:proofErr w:type="spellStart"/>
-      <w:r>
-        <w:t>Selection</w:t>
-      </w:r>
-      <w:proofErr w:type="spellEnd"/>
-      <w:r>
-        <w:t xml:space="preserve"> Bar nutzt um die Leeren Screens zu erkunden. </w:t>
-      </w:r>
-    </w:p>
-    <w:p>
-      <w:pPr>
-        <w:pStyle w:val="berschrift2"/>
-      </w:pPr>
-      <w:r>
-        <w:t>Eingabe der Serverdaten</w:t>
-      </w:r>
-    </w:p>
-    <w:p>
-      <w:r>
-        <w:t>Es wird davon ausgegangen, dass die Vorbedingungen (siehe 2 - Vorbedingungen) erfüllt sind. Nun müssen Nutzername sowie die entsprechende Server IP/Hostname eingegeben und connect gedrückt werden:</w:t>
-      </w:r>
-    </w:p>
-    <w:p>
       <w:r>
         <w:rPr>
           <w:noProof/>
@@ -3518,7 +3462,7 @@
         <mc:AlternateContent>
           <mc:Choice Requires="wps">
             <w:drawing>
-              <wp:anchor distT="0" distB="0" distL="114300" distR="114300" simplePos="0" relativeHeight="251658752" behindDoc="0" locked="0" layoutInCell="1" allowOverlap="1" wp14:anchorId="5C71D080" wp14:editId="794AF622">
+              <wp:anchor distT="0" distB="0" distL="114300" distR="114300" simplePos="0" relativeHeight="251658752" behindDoc="0" locked="0" layoutInCell="1" allowOverlap="1" wp14:anchorId="5C71D080" wp14:editId="79BEF433">
                 <wp:simplePos x="0" y="0"/>
                 <wp:positionH relativeFrom="column">
                   <wp:posOffset>1210310</wp:posOffset>
@@ -3564,27 +3508,14 @@
                             <w:r>
                               <w:t xml:space="preserve">Abbildung </w:t>
                             </w:r>
-                            <w:r>
-                              <w:fldChar w:fldCharType="begin"/>
-                            </w:r>
-                            <w:r>
-                              <w:instrText xml:space="preserve"> SEQ Abbildung \* ARABIC </w:instrText>
-                            </w:r>
-                            <w:r>
-                              <w:fldChar w:fldCharType="separate"/>
-                            </w:r>
-                            <w:r>
-                              <w:rPr>
-                                <w:noProof/>
-                              </w:rPr>
-                              <w:t>5</w:t>
-                            </w:r>
-                            <w:r>
-                              <w:rPr>
-                                <w:noProof/>
-                              </w:rPr>
-                              <w:fldChar w:fldCharType="end"/>
-                            </w:r>
+                            <w:fldSimple w:instr=" SEQ Abbildung \* ARABIC ">
+                              <w:r>
+                                <w:rPr>
+                                  <w:noProof/>
+                                </w:rPr>
+                                <w:t>5</w:t>
+                              </w:r>
+                            </w:fldSimple>
                             <w:r>
                               <w:t xml:space="preserve"> - Erster Verbindungsaufbau</w:t>
                             </w:r>
@@ -3620,27 +3551,14 @@
                       <w:r>
                         <w:t xml:space="preserve">Abbildung </w:t>
                       </w:r>
-                      <w:r>
-                        <w:fldChar w:fldCharType="begin"/>
-                      </w:r>
-                      <w:r>
-                        <w:instrText xml:space="preserve"> SEQ Abbildung \* ARABIC </w:instrText>
-                      </w:r>
-                      <w:r>
-                        <w:fldChar w:fldCharType="separate"/>
-                      </w:r>
-                      <w:r>
-                        <w:rPr>
-                          <w:noProof/>
-                        </w:rPr>
-                        <w:t>5</w:t>
-                      </w:r>
-                      <w:r>
-                        <w:rPr>
-                          <w:noProof/>
-                        </w:rPr>
-                        <w:fldChar w:fldCharType="end"/>
-                      </w:r>
+                      <w:fldSimple w:instr=" SEQ Abbildung \* ARABIC ">
+                        <w:r>
+                          <w:rPr>
+                            <w:noProof/>
+                          </w:rPr>
+                          <w:t>5</w:t>
+                        </w:r>
+                      </w:fldSimple>
                       <w:r>
                         <w:t xml:space="preserve"> - Erster Verbindungsaufbau</w:t>
                       </w:r>
@@ -3652,66 +3570,6 @@
             </w:pict>
           </mc:Fallback>
         </mc:AlternateContent>
-      </w:r>
-      <w:r>
-        <w:rPr>
-          <w:noProof/>
-        </w:rPr>
-        <w:drawing>
-          <wp:anchor distT="0" distB="0" distL="114300" distR="114300" simplePos="0" relativeHeight="251657728" behindDoc="0" locked="0" layoutInCell="1" allowOverlap="1" wp14:anchorId="0D6A5DA4" wp14:editId="4BD17069">
-            <wp:simplePos x="0" y="0"/>
-            <wp:positionH relativeFrom="margin">
-              <wp:align>center</wp:align>
-            </wp:positionH>
-            <wp:positionV relativeFrom="paragraph">
-              <wp:posOffset>2875</wp:posOffset>
-            </wp:positionV>
-            <wp:extent cx="2430000" cy="4320000"/>
-            <wp:effectExtent l="0" t="0" r="8890" b="4445"/>
-            <wp:wrapSquare wrapText="bothSides"/>
-            <wp:docPr id="27" name="Grafik 27"/>
-            <wp:cNvGraphicFramePr>
-              <a:graphicFrameLocks xmlns:a="http://schemas.openxmlformats.org/drawingml/2006/main" noChangeAspect="1"/>
-            </wp:cNvGraphicFramePr>
-            <a:graphic xmlns:a="http://schemas.openxmlformats.org/drawingml/2006/main">
-              <a:graphicData uri="http://schemas.openxmlformats.org/drawingml/2006/picture">
-                <pic:pic xmlns:pic="http://schemas.openxmlformats.org/drawingml/2006/picture">
-                  <pic:nvPicPr>
-                    <pic:cNvPr id="1" name=""/>
-                    <pic:cNvPicPr/>
-                  </pic:nvPicPr>
-                  <pic:blipFill>
-                    <a:blip r:embed="rId13">
-                      <a:extLst>
-                        <a:ext uri="{28A0092B-C50C-407E-A947-70E740481C1C}">
-                          <a14:useLocalDpi xmlns:a14="http://schemas.microsoft.com/office/drawing/2010/main" val="0"/>
-                        </a:ext>
-                      </a:extLst>
-                    </a:blip>
-                    <a:stretch>
-                      <a:fillRect/>
-                    </a:stretch>
-                  </pic:blipFill>
-                  <pic:spPr>
-                    <a:xfrm>
-                      <a:off x="0" y="0"/>
-                      <a:ext cx="2430000" cy="4320000"/>
-                    </a:xfrm>
-                    <a:prstGeom prst="rect">
-                      <a:avLst/>
-                    </a:prstGeom>
-                  </pic:spPr>
-                </pic:pic>
-              </a:graphicData>
-            </a:graphic>
-            <wp14:sizeRelH relativeFrom="page">
-              <wp14:pctWidth>0</wp14:pctWidth>
-            </wp14:sizeRelH>
-            <wp14:sizeRelV relativeFrom="page">
-              <wp14:pctHeight>0</wp14:pctHeight>
-            </wp14:sizeRelV>
-          </wp:anchor>
-        </w:drawing>
       </w:r>
     </w:p>
     <w:p/>
@@ -3896,30 +3754,14 @@
                             <w:r>
                               <w:t xml:space="preserve">Abbildung </w:t>
                             </w:r>
-                            <w:r>
-                              <w:fldChar w:fldCharType="begin"/>
-                            </w:r>
-                            <w:r>
-                              <w:instrText xml:space="preserve"> SEQ Abbildung \* ARA</w:instrText>
-                            </w:r>
-                            <w:r>
-                              <w:instrText xml:space="preserve">BIC </w:instrText>
-                            </w:r>
-                            <w:r>
-                              <w:fldChar w:fldCharType="separate"/>
-                            </w:r>
-                            <w:r>
-                              <w:rPr>
-                                <w:noProof/>
-                              </w:rPr>
-                              <w:t>6</w:t>
-                            </w:r>
-                            <w:r>
-                              <w:rPr>
-                                <w:noProof/>
-                              </w:rPr>
-                              <w:fldChar w:fldCharType="end"/>
-                            </w:r>
+                            <w:fldSimple w:instr=" SEQ Abbildung \* ARABIC ">
+                              <w:r>
+                                <w:rPr>
+                                  <w:noProof/>
+                                </w:rPr>
+                                <w:t>6</w:t>
+                              </w:r>
+                            </w:fldSimple>
                             <w:r>
                               <w:t xml:space="preserve"> - Playlist Screen nach erfolgreicher Verbindung</w:t>
                             </w:r>
@@ -3955,30 +3797,14 @@
                       <w:r>
                         <w:t xml:space="preserve">Abbildung </w:t>
                       </w:r>
-                      <w:r>
-                        <w:fldChar w:fldCharType="begin"/>
-                      </w:r>
-                      <w:r>
-                        <w:instrText xml:space="preserve"> SEQ Abbildung \* ARA</w:instrText>
-                      </w:r>
-                      <w:r>
-                        <w:instrText xml:space="preserve">BIC </w:instrText>
-                      </w:r>
-                      <w:r>
-                        <w:fldChar w:fldCharType="separate"/>
-                      </w:r>
-                      <w:r>
-                        <w:rPr>
-                          <w:noProof/>
-                        </w:rPr>
-                        <w:t>6</w:t>
-                      </w:r>
-                      <w:r>
-                        <w:rPr>
-                          <w:noProof/>
-                        </w:rPr>
-                        <w:fldChar w:fldCharType="end"/>
-                      </w:r>
+                      <w:fldSimple w:instr=" SEQ Abbildung \* ARABIC ">
+                        <w:r>
+                          <w:rPr>
+                            <w:noProof/>
+                          </w:rPr>
+                          <w:t>6</w:t>
+                        </w:r>
+                      </w:fldSimple>
                       <w:r>
                         <w:t xml:space="preserve"> - Playlist Screen nach erfolgreicher Verbindung</w:t>
                       </w:r>
@@ -4150,27 +3976,14 @@
                             <w:r>
                               <w:t xml:space="preserve">Abbildung </w:t>
                             </w:r>
-                            <w:r>
-                              <w:fldChar w:fldCharType="begin"/>
-                            </w:r>
-                            <w:r>
-                              <w:instrText xml:space="preserve"> SEQ Abbildung \* ARABIC </w:instrText>
-                            </w:r>
-                            <w:r>
-                              <w:fldChar w:fldCharType="separate"/>
-                            </w:r>
-                            <w:r>
-                              <w:rPr>
-                                <w:noProof/>
-                              </w:rPr>
-                              <w:t>7</w:t>
-                            </w:r>
-                            <w:r>
-                              <w:rPr>
-                                <w:noProof/>
-                              </w:rPr>
-                              <w:fldChar w:fldCharType="end"/>
-                            </w:r>
+                            <w:fldSimple w:instr=" SEQ Abbildung \* ARABIC ">
+                              <w:r>
+                                <w:rPr>
+                                  <w:noProof/>
+                                </w:rPr>
+                                <w:t>7</w:t>
+                              </w:r>
+                            </w:fldSimple>
                             <w:r>
                               <w:t xml:space="preserve"> - Search Screen nach erfolgreicher Suchanfrage</w:t>
                             </w:r>
@@ -4206,27 +4019,14 @@
                       <w:r>
                         <w:t xml:space="preserve">Abbildung </w:t>
                       </w:r>
-                      <w:r>
-                        <w:fldChar w:fldCharType="begin"/>
-                      </w:r>
-                      <w:r>
-                        <w:instrText xml:space="preserve"> SEQ Abbildung \* ARABIC </w:instrText>
-                      </w:r>
-                      <w:r>
-                        <w:fldChar w:fldCharType="separate"/>
-                      </w:r>
-                      <w:r>
-                        <w:rPr>
-                          <w:noProof/>
-                        </w:rPr>
-                        <w:t>7</w:t>
-                      </w:r>
-                      <w:r>
-                        <w:rPr>
-                          <w:noProof/>
-                        </w:rPr>
-                        <w:fldChar w:fldCharType="end"/>
-                      </w:r>
+                      <w:fldSimple w:instr=" SEQ Abbildung \* ARABIC ">
+                        <w:r>
+                          <w:rPr>
+                            <w:noProof/>
+                          </w:rPr>
+                          <w:t>7</w:t>
+                        </w:r>
+                      </w:fldSimple>
                       <w:r>
                         <w:t xml:space="preserve"> - Search Screen nach erfolgreicher Suchanfrage</w:t>
                       </w:r>
@@ -4379,12 +4179,18 @@
         <w:t xml:space="preserve"> Nutzer-Queue </w:t>
       </w:r>
       <w:r>
-        <w:t>hinzugefügt wurde:</w:t>
-      </w:r>
+        <w:t>hinzugefügt wurde</w:t>
+      </w:r>
+      <w:r>
+        <w:t>. Weiter ist zu erkennen, dass der Track durch den Nutzer: User hinzugefügt wurde. (Zuvor wurde eine Verbindung mit dem Nutzernamen: User hergestellt (siehe 4.1 Eingabe der Serverdaten))</w:t>
+      </w:r>
+      <w:r>
+        <w:t>:</w:t>
+      </w:r>
+      <w:bookmarkStart w:id="1" w:name="_GoBack"/>
+      <w:bookmarkEnd w:id="1"/>
     </w:p>
     <w:p>
-      <w:bookmarkStart w:id="1" w:name="_GoBack"/>
-      <w:bookmarkEnd w:id="1"/>
       <w:r>
         <w:rPr>
           <w:noProof/>
@@ -4438,14 +4244,27 @@
                             <w:r>
                               <w:t xml:space="preserve">Abbildung </w:t>
                             </w:r>
-                            <w:fldSimple w:instr=" SEQ Abbildung \* ARABIC ">
-                              <w:r>
-                                <w:rPr>
-                                  <w:noProof/>
-                                </w:rPr>
-                                <w:t>8</w:t>
-                              </w:r>
-                            </w:fldSimple>
+                            <w:r>
+                              <w:fldChar w:fldCharType="begin"/>
+                            </w:r>
+                            <w:r>
+                              <w:instrText xml:space="preserve"> SEQ Abbildung \* ARABIC </w:instrText>
+                            </w:r>
+                            <w:r>
+                              <w:fldChar w:fldCharType="separate"/>
+                            </w:r>
+                            <w:r>
+                              <w:rPr>
+                                <w:noProof/>
+                              </w:rPr>
+                              <w:t>8</w:t>
+                            </w:r>
+                            <w:r>
+                              <w:rPr>
+                                <w:noProof/>
+                              </w:rPr>
+                              <w:fldChar w:fldCharType="end"/>
+                            </w:r>
                             <w:r>
                               <w:t xml:space="preserve"> -Playlist Screen nach erfolgreichem hinzufügen eines neuen Tracks</w:t>
                             </w:r>
@@ -4481,14 +4300,27 @@
                       <w:r>
                         <w:t xml:space="preserve">Abbildung </w:t>
                       </w:r>
-                      <w:fldSimple w:instr=" SEQ Abbildung \* ARABIC ">
-                        <w:r>
-                          <w:rPr>
-                            <w:noProof/>
-                          </w:rPr>
-                          <w:t>8</w:t>
-                        </w:r>
-                      </w:fldSimple>
+                      <w:r>
+                        <w:fldChar w:fldCharType="begin"/>
+                      </w:r>
+                      <w:r>
+                        <w:instrText xml:space="preserve"> SEQ Abbildung \* ARABIC </w:instrText>
+                      </w:r>
+                      <w:r>
+                        <w:fldChar w:fldCharType="separate"/>
+                      </w:r>
+                      <w:r>
+                        <w:rPr>
+                          <w:noProof/>
+                        </w:rPr>
+                        <w:t>8</w:t>
+                      </w:r>
+                      <w:r>
+                        <w:rPr>
+                          <w:noProof/>
+                        </w:rPr>
+                        <w:fldChar w:fldCharType="end"/>
+                      </w:r>
                       <w:r>
                         <w:t xml:space="preserve"> -Playlist Screen nach erfolgreichem hinzufügen eines neuen Tracks</w:t>
                       </w:r>
@@ -4660,27 +4492,14 @@
                             <w:r>
                               <w:t xml:space="preserve">Abbildung </w:t>
                             </w:r>
-                            <w:r>
-                              <w:fldChar w:fldCharType="begin"/>
-                            </w:r>
-                            <w:r>
-                              <w:instrText xml:space="preserve"> SEQ Abbildung \* ARABIC </w:instrText>
-                            </w:r>
-                            <w:r>
-                              <w:fldChar w:fldCharType="separate"/>
-                            </w:r>
-                            <w:r>
-                              <w:rPr>
-                                <w:noProof/>
-                              </w:rPr>
-                              <w:t>9</w:t>
-                            </w:r>
-                            <w:r>
-                              <w:rPr>
-                                <w:noProof/>
-                              </w:rPr>
-                              <w:fldChar w:fldCharType="end"/>
-                            </w:r>
+                            <w:fldSimple w:instr=" SEQ Abbildung \* ARABIC ">
+                              <w:r>
+                                <w:rPr>
+                                  <w:noProof/>
+                                </w:rPr>
+                                <w:t>9</w:t>
+                              </w:r>
+                            </w:fldSimple>
                             <w:r>
                               <w:t xml:space="preserve"> - Settings Screen mit aktiver Verbindung und einem Server in der Liste</w:t>
                             </w:r>
@@ -4716,27 +4535,14 @@
                       <w:r>
                         <w:t xml:space="preserve">Abbildung </w:t>
                       </w:r>
-                      <w:r>
-                        <w:fldChar w:fldCharType="begin"/>
-                      </w:r>
-                      <w:r>
-                        <w:instrText xml:space="preserve"> SEQ Abbildung \* ARABIC </w:instrText>
-                      </w:r>
-                      <w:r>
-                        <w:fldChar w:fldCharType="separate"/>
-                      </w:r>
-                      <w:r>
-                        <w:rPr>
-                          <w:noProof/>
-                        </w:rPr>
-                        <w:t>9</w:t>
-                      </w:r>
-                      <w:r>
-                        <w:rPr>
-                          <w:noProof/>
-                        </w:rPr>
-                        <w:fldChar w:fldCharType="end"/>
-                      </w:r>
+                      <w:fldSimple w:instr=" SEQ Abbildung \* ARABIC ">
+                        <w:r>
+                          <w:rPr>
+                            <w:noProof/>
+                          </w:rPr>
+                          <w:t>9</w:t>
+                        </w:r>
+                      </w:fldSimple>
                       <w:r>
                         <w:t xml:space="preserve"> - Settings Screen mit aktiver Verbindung und einem Server in der Liste</w:t>
                       </w:r>
@@ -4914,27 +4720,14 @@
                             <w:r>
                               <w:t xml:space="preserve">Abbildung </w:t>
                             </w:r>
-                            <w:r>
-                              <w:fldChar w:fldCharType="begin"/>
-                            </w:r>
-                            <w:r>
-                              <w:instrText xml:space="preserve"> SEQ Abbildung \* ARABIC </w:instrText>
-                            </w:r>
-                            <w:r>
-                              <w:fldChar w:fldCharType="separate"/>
-                            </w:r>
-                            <w:r>
-                              <w:rPr>
-                                <w:noProof/>
-                              </w:rPr>
-                              <w:t>10</w:t>
-                            </w:r>
-                            <w:r>
-                              <w:rPr>
-                                <w:noProof/>
-                              </w:rPr>
-                              <w:fldChar w:fldCharType="end"/>
-                            </w:r>
+                            <w:fldSimple w:instr=" SEQ Abbildung \* ARABIC ">
+                              <w:r>
+                                <w:rPr>
+                                  <w:noProof/>
+                                </w:rPr>
+                                <w:t>10</w:t>
+                              </w:r>
+                            </w:fldSimple>
                             <w:r>
                               <w:t xml:space="preserve"> - Verbindung zu einem zweiten Server mittels Hostname</w:t>
                             </w:r>
@@ -4970,27 +4763,14 @@
                       <w:r>
                         <w:t xml:space="preserve">Abbildung </w:t>
                       </w:r>
-                      <w:r>
-                        <w:fldChar w:fldCharType="begin"/>
-                      </w:r>
-                      <w:r>
-                        <w:instrText xml:space="preserve"> SEQ Abbildung \* ARABIC </w:instrText>
-                      </w:r>
-                      <w:r>
-                        <w:fldChar w:fldCharType="separate"/>
-                      </w:r>
-                      <w:r>
-                        <w:rPr>
-                          <w:noProof/>
-                        </w:rPr>
-                        <w:t>10</w:t>
-                      </w:r>
-                      <w:r>
-                        <w:rPr>
-                          <w:noProof/>
-                        </w:rPr>
-                        <w:fldChar w:fldCharType="end"/>
-                      </w:r>
+                      <w:fldSimple w:instr=" SEQ Abbildung \* ARABIC ">
+                        <w:r>
+                          <w:rPr>
+                            <w:noProof/>
+                          </w:rPr>
+                          <w:t>10</w:t>
+                        </w:r>
+                      </w:fldSimple>
                       <w:r>
                         <w:t xml:space="preserve"> - Verbindung zu einem zweiten Server mittels Hostname</w:t>
                       </w:r>
@@ -5187,30 +4967,14 @@
                             <w:r>
                               <w:t xml:space="preserve">Abbildung </w:t>
                             </w:r>
-                            <w:r>
-                              <w:fldChar w:fldCharType="begin"/>
-                            </w:r>
-                            <w:r>
-                              <w:instrText xml:space="preserve"> SEQ Abbildung \* ARABIC</w:instrText>
-                            </w:r>
-                            <w:r>
-                              <w:instrText xml:space="preserve"> </w:instrText>
-                            </w:r>
-                            <w:r>
-                              <w:fldChar w:fldCharType="separate"/>
-                            </w:r>
-                            <w:r>
-                              <w:rPr>
-                                <w:noProof/>
-                              </w:rPr>
-                              <w:t>11</w:t>
-                            </w:r>
-                            <w:r>
-                              <w:rPr>
-                                <w:noProof/>
-                              </w:rPr>
-                              <w:fldChar w:fldCharType="end"/>
-                            </w:r>
+                            <w:fldSimple w:instr=" SEQ Abbildung \* ARABIC ">
+                              <w:r>
+                                <w:rPr>
+                                  <w:noProof/>
+                                </w:rPr>
+                                <w:t>11</w:t>
+                              </w:r>
+                            </w:fldSimple>
                             <w:r>
                               <w:t xml:space="preserve"> - Settings Screen mit aktiver Verbindung und zwei Servern in der Liste</w:t>
                             </w:r>
@@ -5246,30 +5010,14 @@
                       <w:r>
                         <w:t xml:space="preserve">Abbildung </w:t>
                       </w:r>
-                      <w:r>
-                        <w:fldChar w:fldCharType="begin"/>
-                      </w:r>
-                      <w:r>
-                        <w:instrText xml:space="preserve"> SEQ Abbildung \* ARABIC</w:instrText>
-                      </w:r>
-                      <w:r>
-                        <w:instrText xml:space="preserve"> </w:instrText>
-                      </w:r>
-                      <w:r>
-                        <w:fldChar w:fldCharType="separate"/>
-                      </w:r>
-                      <w:r>
-                        <w:rPr>
-                          <w:noProof/>
-                        </w:rPr>
-                        <w:t>11</w:t>
-                      </w:r>
-                      <w:r>
-                        <w:rPr>
-                          <w:noProof/>
-                        </w:rPr>
-                        <w:fldChar w:fldCharType="end"/>
-                      </w:r>
+                      <w:fldSimple w:instr=" SEQ Abbildung \* ARABIC ">
+                        <w:r>
+                          <w:rPr>
+                            <w:noProof/>
+                          </w:rPr>
+                          <w:t>11</w:t>
+                        </w:r>
+                      </w:fldSimple>
                       <w:r>
                         <w:t xml:space="preserve"> - Settings Screen mit aktiver Verbindung und zwei Servern in der Liste</w:t>
                       </w:r>
@@ -5434,27 +5182,14 @@
     <w:r>
       <w:t xml:space="preserve"> von </w:t>
     </w:r>
-    <w:r>
-      <w:fldChar w:fldCharType="begin"/>
-    </w:r>
-    <w:r>
-      <w:instrText xml:space="preserve"> NUMPAGES  \* Arabic  \* MERGEFORMAT </w:instrText>
-    </w:r>
-    <w:r>
-      <w:fldChar w:fldCharType="separate"/>
-    </w:r>
-    <w:r>
-      <w:rPr>
-        <w:noProof/>
-      </w:rPr>
-      <w:t>29</w:t>
-    </w:r>
-    <w:r>
-      <w:rPr>
-        <w:noProof/>
-      </w:rPr>
-      <w:fldChar w:fldCharType="end"/>
-    </w:r>
+    <w:fldSimple w:instr=" NUMPAGES  \* Arabic  \* MERGEFORMAT ">
+      <w:r>
+        <w:rPr>
+          <w:noProof/>
+        </w:rPr>
+        <w:t>29</w:t>
+      </w:r>
+    </w:fldSimple>
   </w:p>
 </w:ftr>
 </file>
@@ -5555,46 +5290,23 @@
       </w:rPr>
       <w:tab/>
     </w:r>
-    <w:r>
-      <w:fldChar w:fldCharType="begin"/>
-    </w:r>
-    <w:r>
-      <w:instrText xml:space="preserve"> DOCPROPERTY  Title  \* MERGEFORMAT </w:instrText>
-    </w:r>
-    <w:r>
-      <w:fldChar w:fldCharType="separate"/>
-    </w:r>
-    <w:r>
-      <w:rPr>
-        <w:szCs w:val="16"/>
-      </w:rPr>
-      <w:t>Projekttitel</w:t>
-    </w:r>
-    <w:r>
-      <w:rPr>
-        <w:szCs w:val="16"/>
-      </w:rPr>
-      <w:fldChar w:fldCharType="end"/>
-    </w:r>
+    <w:fldSimple w:instr=" DOCPROPERTY  Title  \* MERGEFORMAT ">
+      <w:r>
+        <w:rPr>
+          <w:szCs w:val="16"/>
+        </w:rPr>
+        <w:t>Projekttitel</w:t>
+      </w:r>
+    </w:fldSimple>
     <w:r>
       <w:tab/>
       <w:t xml:space="preserve">Projektnummer: </w:t>
     </w:r>
-    <w:r>
-      <w:fldChar w:fldCharType="begin"/>
-    </w:r>
-    <w:r>
-      <w:instrText xml:space="preserve"> DOCPROPERTY  Projektnummer  \* MERGEFORMAT </w:instrText>
-    </w:r>
-    <w:r>
-      <w:fldChar w:fldCharType="separate"/>
-    </w:r>
-    <w:r>
-      <w:t>PIE.XX.XXX</w:t>
-    </w:r>
-    <w:r>
-      <w:fldChar w:fldCharType="end"/>
-    </w:r>
+    <w:fldSimple w:instr=" DOCPROPERTY  Projektnummer  \* MERGEFORMAT ">
+      <w:r>
+        <w:t>PIE.XX.XXX</w:t>
+      </w:r>
+    </w:fldSimple>
   </w:p>
   <w:p>
     <w:pPr>
@@ -9372,7 +9084,7 @@
 </file>
 
 <file path=customXml/itemProps1.xml><?xml version="1.0" encoding="utf-8"?>
-<ds:datastoreItem xmlns:ds="http://schemas.openxmlformats.org/officeDocument/2006/customXml" ds:itemID="{3C4A46F5-1D6A-44E1-87C3-7E2DC548E71A}">
+<ds:datastoreItem xmlns:ds="http://schemas.openxmlformats.org/officeDocument/2006/customXml" ds:itemID="{A4DCAF4E-1980-4BCB-AFFF-8D0BCBF5B26E}">
   <ds:schemaRefs>
     <ds:schemaRef ds:uri="http://schemas.openxmlformats.org/officeDocument/2006/bibliography"/>
   </ds:schemaRefs>

</xml_diff>